<commit_message>
INT-598 update documentation with new screen shots
</commit_message>
<xml_diff>
--- a/fn_calendar_invite/doc/Resilient Integrations Calendar Invite Function Guide.docx
+++ b/fn_calendar_invite/doc/Resilient Integrations Calendar Invite Function Guide.docx
@@ -253,21 +253,12 @@
           <w:color w:val="000000"/>
         </w:rPr>
       </w:pPr>
-      <w:proofErr w:type="spellStart"/>
-      <w:r>
-        <w:rPr>
-          <w:rFonts w:cs="Arial"/>
-          <w:color w:val="000000"/>
-        </w:rPr>
-        <w:t>fn_calendar_invite</w:t>
-      </w:r>
-      <w:proofErr w:type="spellEnd"/>
-      <w:r>
-        <w:rPr>
-          <w:rFonts w:cs="Arial"/>
-          <w:color w:val="000000"/>
-        </w:rPr>
-        <w:t xml:space="preserve"> </w:t>
+      <w:r>
+        <w:rPr>
+          <w:rFonts w:cs="Arial"/>
+          <w:color w:val="000000"/>
+        </w:rPr>
+        <w:t xml:space="preserve">fn_calendar_invite </w:t>
       </w:r>
       <w:r>
         <w:rPr>
@@ -361,17 +352,8 @@
           <w:rFonts w:cs="Arial"/>
           <w:color w:val="000000"/>
         </w:rPr>
-        <w:t xml:space="preserve">s the </w:t>
-      </w:r>
-      <w:proofErr w:type="spellStart"/>
-      <w:r>
-        <w:rPr>
-          <w:rFonts w:cs="Arial"/>
-          <w:color w:val="000000"/>
-        </w:rPr>
-        <w:t>fn_calendar_invite</w:t>
-      </w:r>
-      <w:proofErr w:type="spellEnd"/>
+        <w:t>s the fn_calendar_invite</w:t>
+      </w:r>
       <w:r>
         <w:rPr>
           <w:rFonts w:cs="Arial"/>
@@ -384,23 +366,7 @@
           <w:rFonts w:cs="Arial"/>
           <w:color w:val="000000"/>
         </w:rPr>
-        <w:t xml:space="preserve"> and an example rule for creating the </w:t>
-      </w:r>
-      <w:proofErr w:type="spellStart"/>
-      <w:r>
-        <w:rPr>
-          <w:rFonts w:cs="Arial"/>
-          <w:color w:val="000000"/>
-        </w:rPr>
-        <w:t>fn_calendar_invite</w:t>
-      </w:r>
-      <w:proofErr w:type="spellEnd"/>
-      <w:r>
-        <w:rPr>
-          <w:rFonts w:cs="Arial"/>
-          <w:color w:val="000000"/>
-        </w:rPr>
-        <w:t xml:space="preserve"> workflow menu item.</w:t>
+        <w:t xml:space="preserve"> and an example rule for creating the fn_calendar_invite workflow menu item.</w:t>
       </w:r>
       <w:r>
         <w:rPr>
@@ -614,13 +580,8 @@
         <w:ind w:left="547"/>
         <w:contextualSpacing/>
       </w:pPr>
-      <w:proofErr w:type="spellStart"/>
-      <w:r>
-        <w:t>sudo</w:t>
-      </w:r>
-      <w:proofErr w:type="spellEnd"/>
-      <w:r>
-        <w:t xml:space="preserve"> pip install --upgrade pip</w:t>
+      <w:r>
+        <w:t>sudo pip install --upgrade pip</w:t>
       </w:r>
     </w:p>
     <w:p>
@@ -629,19 +590,9 @@
         <w:ind w:left="547"/>
         <w:contextualSpacing/>
       </w:pPr>
-      <w:proofErr w:type="spellStart"/>
-      <w:r>
-        <w:t>sudo</w:t>
-      </w:r>
-      <w:proofErr w:type="spellEnd"/>
-      <w:r>
-        <w:t xml:space="preserve"> pip install --upgrade </w:t>
-      </w:r>
-      <w:proofErr w:type="spellStart"/>
-      <w:r>
-        <w:t>setuptools</w:t>
-      </w:r>
-      <w:proofErr w:type="spellEnd"/>
+      <w:r>
+        <w:t>sudo pip install --upgrade setuptools</w:t>
+      </w:r>
     </w:p>
     <w:p>
       <w:pPr>
@@ -649,13 +600,8 @@
         <w:ind w:left="547"/>
         <w:contextualSpacing/>
       </w:pPr>
-      <w:proofErr w:type="spellStart"/>
-      <w:r>
-        <w:t>sudo</w:t>
-      </w:r>
-      <w:proofErr w:type="spellEnd"/>
-      <w:r>
-        <w:t xml:space="preserve"> pip install --upgrade resilient-circuits</w:t>
+      <w:r>
+        <w:t>sudo pip install --upgrade resilient-circuits</w:t>
       </w:r>
     </w:p>
     <w:p>
@@ -744,23 +690,7 @@
           <w:rFonts w:cs="Arial"/>
           <w:color w:val="000000"/>
         </w:rPr>
-        <w:t xml:space="preserve">Using </w:t>
-      </w:r>
-      <w:proofErr w:type="spellStart"/>
-      <w:r>
-        <w:rPr>
-          <w:rFonts w:cs="Arial"/>
-          <w:color w:val="000000"/>
-        </w:rPr>
-        <w:t>sudo</w:t>
-      </w:r>
-      <w:proofErr w:type="spellEnd"/>
-      <w:r>
-        <w:rPr>
-          <w:rFonts w:cs="Arial"/>
-          <w:color w:val="000000"/>
-        </w:rPr>
-        <w:t xml:space="preserve">, </w:t>
+        <w:t xml:space="preserve">Using sudo, </w:t>
       </w:r>
       <w:r>
         <w:rPr>
@@ -776,21 +706,8 @@
         <w:keepNext/>
         <w:ind w:left="720"/>
       </w:pPr>
-      <w:proofErr w:type="spellStart"/>
-      <w:r>
-        <w:t>sudo</w:t>
-      </w:r>
-      <w:proofErr w:type="spellEnd"/>
-      <w:r>
-        <w:t xml:space="preserve"> </w:t>
-      </w:r>
-      <w:proofErr w:type="spellStart"/>
-      <w:r>
-        <w:t>su</w:t>
-      </w:r>
-      <w:proofErr w:type="spellEnd"/>
-      <w:r>
-        <w:t xml:space="preserve"> - integration</w:t>
+      <w:r>
+        <w:t>sudo su - integration</w:t>
       </w:r>
     </w:p>
     <w:p>
@@ -958,15 +875,7 @@
           <w:rFonts w:cs="Arial"/>
           <w:color w:val="000000"/>
         </w:rPr>
-        <w:t>In the [</w:t>
-      </w:r>
-      <w:proofErr w:type="spellStart"/>
-      <w:r>
-        <w:rPr>
-          <w:rFonts w:cs="Arial"/>
-          <w:color w:val="000000"/>
-        </w:rPr>
-        <w:t>fn</w:t>
+        <w:t>In the [fn</w:t>
       </w:r>
       <w:r>
         <w:rPr>
@@ -982,7 +891,6 @@
         </w:rPr>
         <w:t>calendar_invite</w:t>
       </w:r>
-      <w:proofErr w:type="spellEnd"/>
       <w:r>
         <w:rPr>
           <w:rFonts w:cs="Arial"/>
@@ -1004,15 +912,7 @@
         <w:ind w:left="720"/>
       </w:pPr>
       <w:r>
-        <w:t>[</w:t>
-      </w:r>
-      <w:proofErr w:type="spellStart"/>
-      <w:r>
-        <w:t>fn_calendar_invite</w:t>
-      </w:r>
-      <w:proofErr w:type="spellEnd"/>
-      <w:r>
-        <w:t>]</w:t>
+        <w:t>[fn_calendar_invite]</w:t>
       </w:r>
     </w:p>
     <w:p>
@@ -1021,15 +921,7 @@
         <w:ind w:left="720"/>
       </w:pPr>
       <w:r>
-        <w:t xml:space="preserve"># Setup the email information for the sender of the </w:t>
-      </w:r>
-      <w:proofErr w:type="spellStart"/>
-      <w:r>
-        <w:t>calendar_invite</w:t>
-      </w:r>
-      <w:proofErr w:type="spellEnd"/>
-      <w:r>
-        <w:t xml:space="preserve"> email </w:t>
+        <w:t xml:space="preserve"># Setup the email information for the sender of the calendar_invite email </w:t>
       </w:r>
     </w:p>
     <w:p>
@@ -1046,13 +938,8 @@
         <w:pStyle w:val="Code0"/>
         <w:ind w:left="720"/>
       </w:pPr>
-      <w:proofErr w:type="spellStart"/>
-      <w:r>
-        <w:t>email_password</w:t>
-      </w:r>
-      <w:proofErr w:type="spellEnd"/>
-      <w:r>
-        <w:t>=l33t</w:t>
+      <w:r>
+        <w:t>email_password=l33t</w:t>
       </w:r>
     </w:p>
     <w:p>
@@ -1060,13 +947,8 @@
         <w:pStyle w:val="Code0"/>
         <w:ind w:left="720"/>
       </w:pPr>
-      <w:proofErr w:type="spellStart"/>
-      <w:r>
-        <w:t>email_nickname</w:t>
-      </w:r>
-      <w:proofErr w:type="spellEnd"/>
-      <w:r>
-        <w:t>=Resilient Meeting Organizer</w:t>
+      <w:r>
+        <w:t>email_nickname=Resilient Meeting Organizer</w:t>
       </w:r>
     </w:p>
     <w:p>
@@ -1083,13 +965,8 @@
         <w:pStyle w:val="Code0"/>
         <w:ind w:left="720"/>
       </w:pPr>
-      <w:proofErr w:type="spellStart"/>
-      <w:r>
-        <w:t>email_port</w:t>
-      </w:r>
-      <w:proofErr w:type="spellEnd"/>
-      <w:r>
-        <w:t>=25</w:t>
+      <w:r>
+        <w:t>email_port=25</w:t>
       </w:r>
     </w:p>
     <w:p>
@@ -1129,23 +1006,7 @@
           <w:rFonts w:cs="Arial"/>
           <w:color w:val="000000"/>
         </w:rPr>
-        <w:t xml:space="preserve">ovides a function </w:t>
-      </w:r>
-      <w:proofErr w:type="spellStart"/>
-      <w:r>
-        <w:rPr>
-          <w:rFonts w:cs="Arial"/>
-          <w:color w:val="000000"/>
-        </w:rPr>
-        <w:t>fn_calendar_invite</w:t>
-      </w:r>
-      <w:proofErr w:type="spellEnd"/>
-      <w:r>
-        <w:rPr>
-          <w:rFonts w:cs="Arial"/>
-          <w:color w:val="000000"/>
-        </w:rPr>
-        <w:t>, an example workflow</w:t>
+        <w:t>ovides a function fn_calendar_invite, an example workflow</w:t>
       </w:r>
       <w:r>
         <w:rPr>
@@ -1159,15 +1020,7 @@
           <w:rFonts w:cs="Arial"/>
           <w:color w:val="000000"/>
         </w:rPr>
-        <w:t xml:space="preserve">s the </w:t>
-      </w:r>
-      <w:proofErr w:type="spellStart"/>
-      <w:r>
-        <w:rPr>
-          <w:rFonts w:cs="Arial"/>
-          <w:color w:val="000000"/>
-        </w:rPr>
-        <w:t>fn_calendar</w:t>
+        <w:t>s the fn_calendar</w:t>
       </w:r>
       <w:r>
         <w:rPr>
@@ -1176,7 +1029,6 @@
         </w:rPr>
         <w:t>_invite</w:t>
       </w:r>
-      <w:proofErr w:type="spellEnd"/>
       <w:r>
         <w:rPr>
           <w:rFonts w:cs="Arial"/>
@@ -1189,33 +1041,8 @@
           <w:rFonts w:cs="Arial"/>
           <w:color w:val="000000"/>
         </w:rPr>
-        <w:t xml:space="preserve">es for creating the </w:t>
-      </w:r>
-      <w:proofErr w:type="spellStart"/>
-      <w:r>
-        <w:rPr>
-          <w:rFonts w:cs="Arial"/>
-          <w:color w:val="000000"/>
-        </w:rPr>
-        <w:t>the</w:t>
-      </w:r>
-      <w:proofErr w:type="spellEnd"/>
-      <w:r>
-        <w:rPr>
-          <w:rFonts w:cs="Arial"/>
-          <w:color w:val="000000"/>
-        </w:rPr>
-        <w:t xml:space="preserve"> </w:t>
-      </w:r>
-      <w:proofErr w:type="spellStart"/>
-      <w:r>
-        <w:rPr>
-          <w:rFonts w:cs="Arial"/>
-          <w:color w:val="000000"/>
-        </w:rPr>
-        <w:t>fn_calendar_invite</w:t>
-      </w:r>
-      <w:proofErr w:type="spellEnd"/>
+        <w:t>es for creating the the fn_calendar_invite</w:t>
+      </w:r>
       <w:r>
         <w:rPr>
           <w:rFonts w:cs="Arial"/>
@@ -1422,39 +1249,7 @@
           <w:rFonts w:cs="Arial"/>
           <w:color w:val="000000"/>
         </w:rPr>
-        <w:t xml:space="preserve">automatically run at startup. On a Red Hat appliance, this is done using a </w:t>
-      </w:r>
-      <w:proofErr w:type="spellStart"/>
-      <w:r>
-        <w:rPr>
-          <w:rFonts w:cs="Arial"/>
-          <w:color w:val="000000"/>
-        </w:rPr>
-        <w:t>systemd</w:t>
-      </w:r>
-      <w:proofErr w:type="spellEnd"/>
-      <w:r>
-        <w:rPr>
-          <w:rFonts w:cs="Arial"/>
-          <w:color w:val="000000"/>
-        </w:rPr>
-        <w:t xml:space="preserve"> unit file such as the one below. You may need to change the paths to your working directory and </w:t>
-      </w:r>
-      <w:proofErr w:type="spellStart"/>
-      <w:r>
-        <w:rPr>
-          <w:rFonts w:cs="Arial"/>
-          <w:color w:val="000000"/>
-        </w:rPr>
-        <w:t>app.config</w:t>
-      </w:r>
-      <w:proofErr w:type="spellEnd"/>
-      <w:r>
-        <w:rPr>
-          <w:rFonts w:cs="Arial"/>
-          <w:color w:val="000000"/>
-        </w:rPr>
-        <w:t>.</w:t>
+        <w:t>automatically run at startup. On a Red Hat appliance, this is done using a systemd unit file such as the one below. You may need to change the paths to your working directory and app.config.</w:t>
       </w:r>
     </w:p>
     <w:p>
@@ -1477,22 +1272,12 @@
         </w:rPr>
         <w:t xml:space="preserve">The unit file must be named </w:t>
       </w:r>
-      <w:proofErr w:type="spellStart"/>
       <w:r>
         <w:rPr>
           <w:rFonts w:ascii="Courier New" w:hAnsi="Courier New" w:cs="Courier New"/>
         </w:rPr>
-        <w:t>resilient_</w:t>
-      </w:r>
-      <w:proofErr w:type="gramStart"/>
-      <w:r>
-        <w:rPr>
-          <w:rFonts w:ascii="Courier New" w:hAnsi="Courier New" w:cs="Courier New"/>
-        </w:rPr>
-        <w:t>circuits.service</w:t>
-      </w:r>
-      <w:proofErr w:type="spellEnd"/>
-      <w:proofErr w:type="gramEnd"/>
+        <w:t>resilient_circuits.service</w:t>
+      </w:r>
       <w:r>
         <w:rPr>
           <w:rFonts w:cs="Arial"/>
@@ -1505,35 +1290,9 @@
       <w:pPr>
         <w:pStyle w:val="Code0"/>
       </w:pPr>
-      <w:proofErr w:type="spellStart"/>
-      <w:r>
-        <w:t>sudo</w:t>
-      </w:r>
-      <w:proofErr w:type="spellEnd"/>
-      <w:r>
-        <w:t xml:space="preserve"> vi /</w:t>
-      </w:r>
-      <w:proofErr w:type="spellStart"/>
-      <w:r>
-        <w:t>etc</w:t>
-      </w:r>
-      <w:proofErr w:type="spellEnd"/>
-      <w:r>
-        <w:t>/</w:t>
-      </w:r>
-      <w:proofErr w:type="spellStart"/>
-      <w:r>
-        <w:t>systemd</w:t>
-      </w:r>
-      <w:proofErr w:type="spellEnd"/>
-      <w:r>
-        <w:t>/system/</w:t>
-      </w:r>
-      <w:proofErr w:type="spellStart"/>
-      <w:r>
-        <w:t>resilient_circuits.service</w:t>
-      </w:r>
-      <w:proofErr w:type="spellEnd"/>
+      <w:r>
+        <w:t>sudo vi /etc/systemd/system/resilient_circuits.service</w:t>
+      </w:r>
     </w:p>
     <w:p>
       <w:pPr>
@@ -1576,24 +1335,14 @@
         <w:br/>
       </w:r>
       <w:r>
-        <w:t>After=</w:t>
-      </w:r>
-      <w:proofErr w:type="spellStart"/>
-      <w:r>
-        <w:t>resilient.service</w:t>
-      </w:r>
-      <w:proofErr w:type="spellEnd"/>
+        <w:t>After=resilient.service</w:t>
+      </w:r>
       <w:r>
         <w:br/>
       </w:r>
       <w:r>
-        <w:t>Requires=</w:t>
-      </w:r>
-      <w:proofErr w:type="spellStart"/>
-      <w:r>
-        <w:t>resilient.service</w:t>
-      </w:r>
-      <w:proofErr w:type="spellEnd"/>
+        <w:t>Requires=resilient.service</w:t>
+      </w:r>
     </w:p>
     <w:p>
       <w:pPr>
@@ -1618,32 +1367,14 @@
       <w:r>
         <w:br/>
       </w:r>
-      <w:proofErr w:type="spellStart"/>
-      <w:r>
-        <w:t>WorkingDirectory</w:t>
-      </w:r>
-      <w:proofErr w:type="spellEnd"/>
-      <w:r>
-        <w:t>=/home/integration</w:t>
+      <w:r>
+        <w:t>WorkingDirectory=/home/integration</w:t>
       </w:r>
       <w:r>
         <w:br/>
       </w:r>
-      <w:proofErr w:type="spellStart"/>
-      <w:r>
-        <w:t>ExecStart</w:t>
-      </w:r>
-      <w:proofErr w:type="spellEnd"/>
-      <w:r>
-        <w:t>=/</w:t>
-      </w:r>
-      <w:proofErr w:type="spellStart"/>
-      <w:r>
-        <w:t>usr</w:t>
-      </w:r>
-      <w:proofErr w:type="spellEnd"/>
-      <w:r>
-        <w:t>/local/bin/resilient-circuits run</w:t>
+      <w:r>
+        <w:t>ExecStart=/usr/local/bin/resilient-circuits run</w:t>
       </w:r>
       <w:r>
         <w:br/>
@@ -1654,13 +1385,8 @@
       <w:r>
         <w:br/>
       </w:r>
-      <w:proofErr w:type="spellStart"/>
-      <w:r>
-        <w:t>TimeoutSec</w:t>
-      </w:r>
-      <w:proofErr w:type="spellEnd"/>
-      <w:r>
-        <w:t>=10</w:t>
+      <w:r>
+        <w:t>TimeoutSec=10</w:t>
       </w:r>
       <w:r>
         <w:br/>
@@ -1689,21 +1415,9 @@
       <w:r>
         <w:br/>
       </w:r>
-      <w:proofErr w:type="spellStart"/>
-      <w:r>
-        <w:t>WantedBy</w:t>
-      </w:r>
-      <w:proofErr w:type="spellEnd"/>
-      <w:r>
-        <w:t>=multi-</w:t>
-      </w:r>
-      <w:proofErr w:type="spellStart"/>
-      <w:proofErr w:type="gramStart"/>
-      <w:r>
-        <w:t>user.target</w:t>
-      </w:r>
-      <w:proofErr w:type="spellEnd"/>
-      <w:proofErr w:type="gramEnd"/>
+      <w:r>
+        <w:t>WantedBy=multi-user.target</w:t>
+      </w:r>
     </w:p>
     <w:p>
       <w:pPr>
@@ -1744,43 +1458,9 @@
       <w:pPr>
         <w:pStyle w:val="Code0"/>
       </w:pPr>
-      <w:proofErr w:type="spellStart"/>
-      <w:r>
-        <w:t>sudo</w:t>
-      </w:r>
-      <w:proofErr w:type="spellEnd"/>
-      <w:r>
-        <w:t xml:space="preserve"> </w:t>
-      </w:r>
-      <w:proofErr w:type="spellStart"/>
-      <w:r>
-        <w:t>chmod</w:t>
-      </w:r>
-      <w:proofErr w:type="spellEnd"/>
-      <w:r>
-        <w:t xml:space="preserve"> 664 /</w:t>
-      </w:r>
-      <w:proofErr w:type="spellStart"/>
-      <w:r>
-        <w:t>etc</w:t>
-      </w:r>
-      <w:proofErr w:type="spellEnd"/>
-      <w:r>
-        <w:t>/</w:t>
-      </w:r>
-      <w:proofErr w:type="spellStart"/>
-      <w:r>
-        <w:t>systemd</w:t>
-      </w:r>
-      <w:proofErr w:type="spellEnd"/>
-      <w:r>
-        <w:t>/system/</w:t>
-      </w:r>
-      <w:proofErr w:type="spellStart"/>
-      <w:r>
-        <w:t>resilient_circuits.service</w:t>
-      </w:r>
-      <w:proofErr w:type="spellEnd"/>
+      <w:r>
+        <w:t>sudo chmod 664 /etc/systemd/system/resilient_circuits.service</w:t>
+      </w:r>
     </w:p>
     <w:p>
       <w:pPr>
@@ -1801,60 +1481,15 @@
           <w:rFonts w:cs="Arial"/>
           <w:color w:val="000000"/>
         </w:rPr>
-        <w:t xml:space="preserve">Use the </w:t>
-      </w:r>
-      <w:proofErr w:type="spellStart"/>
-      <w:r>
-        <w:rPr>
-          <w:rFonts w:cs="Arial"/>
-          <w:color w:val="000000"/>
-        </w:rPr>
-        <w:t>systemctl</w:t>
-      </w:r>
-      <w:proofErr w:type="spellEnd"/>
-      <w:r>
-        <w:rPr>
-          <w:rFonts w:cs="Arial"/>
-          <w:color w:val="000000"/>
-        </w:rPr>
-        <w:t xml:space="preserve"> command to manually start, stop, restart and return status on the service:</w:t>
+        <w:t>Use the systemctl command to manually start, stop, restart and return status on the service:</w:t>
       </w:r>
     </w:p>
     <w:p>
       <w:pPr>
         <w:pStyle w:val="Code0"/>
       </w:pPr>
-      <w:proofErr w:type="spellStart"/>
-      <w:r>
-        <w:t>sudo</w:t>
-      </w:r>
-      <w:proofErr w:type="spellEnd"/>
-      <w:r>
-        <w:t xml:space="preserve"> </w:t>
-      </w:r>
-      <w:proofErr w:type="spellStart"/>
-      <w:r>
-        <w:t>systemctl</w:t>
-      </w:r>
-      <w:proofErr w:type="spellEnd"/>
-      <w:r>
-        <w:t xml:space="preserve"> </w:t>
-      </w:r>
-      <w:proofErr w:type="spellStart"/>
-      <w:r>
-        <w:t>resilient_circuits</w:t>
-      </w:r>
-      <w:proofErr w:type="spellEnd"/>
-      <w:r>
-        <w:t xml:space="preserve"> [</w:t>
-      </w:r>
-      <w:proofErr w:type="spellStart"/>
-      <w:r>
-        <w:t>start|stop|restart|status</w:t>
-      </w:r>
-      <w:proofErr w:type="spellEnd"/>
-      <w:r>
-        <w:t>]</w:t>
+      <w:r>
+        <w:t>sudo systemctl resilient_circuits [start|stop|restart|status]</w:t>
       </w:r>
     </w:p>
     <w:p>
@@ -1878,23 +1513,7 @@
           <w:rFonts w:cs="Arial"/>
           <w:color w:val="000000"/>
         </w:rPr>
-        <w:t xml:space="preserve">og files for </w:t>
-      </w:r>
-      <w:proofErr w:type="spellStart"/>
-      <w:r>
-        <w:rPr>
-          <w:rFonts w:cs="Arial"/>
-          <w:color w:val="000000"/>
-        </w:rPr>
-        <w:t>systemd</w:t>
-      </w:r>
-      <w:proofErr w:type="spellEnd"/>
-      <w:r>
-        <w:rPr>
-          <w:rFonts w:cs="Arial"/>
-          <w:color w:val="000000"/>
-        </w:rPr>
-        <w:t xml:space="preserve"> and the resilient-circuits service </w:t>
+        <w:t xml:space="preserve">og files for systemd and the resilient-circuits service </w:t>
       </w:r>
       <w:r>
         <w:rPr>
@@ -1908,23 +1527,7 @@
           <w:rFonts w:cs="Arial"/>
           <w:color w:val="000000"/>
         </w:rPr>
-        <w:t xml:space="preserve"> the </w:t>
-      </w:r>
-      <w:proofErr w:type="spellStart"/>
-      <w:r>
-        <w:rPr>
-          <w:rFonts w:cs="Arial"/>
-          <w:color w:val="000000"/>
-        </w:rPr>
-        <w:t>journalctl</w:t>
-      </w:r>
-      <w:proofErr w:type="spellEnd"/>
-      <w:r>
-        <w:rPr>
-          <w:rFonts w:cs="Arial"/>
-          <w:color w:val="000000"/>
-        </w:rPr>
-        <w:t xml:space="preserve"> command</w:t>
+        <w:t xml:space="preserve"> the journalctl command</w:t>
       </w:r>
       <w:r>
         <w:rPr>
@@ -1945,32 +1548,11 @@
       <w:pPr>
         <w:pStyle w:val="Code0"/>
       </w:pPr>
-      <w:proofErr w:type="spellStart"/>
-      <w:r>
-        <w:t>sudo</w:t>
-      </w:r>
-      <w:proofErr w:type="spellEnd"/>
-      <w:r>
-        <w:t xml:space="preserve"> </w:t>
-      </w:r>
-      <w:proofErr w:type="spellStart"/>
-      <w:r>
-        <w:t>journalct</w:t>
-      </w:r>
-      <w:r>
-        <w:t>l</w:t>
-      </w:r>
-      <w:proofErr w:type="spellEnd"/>
-      <w:r>
-        <w:t xml:space="preserve"> -u </w:t>
-      </w:r>
-      <w:proofErr w:type="spellStart"/>
-      <w:r>
-        <w:t>resilient_circuits</w:t>
-      </w:r>
-      <w:proofErr w:type="spellEnd"/>
-      <w:r>
-        <w:t xml:space="preserve"> --since "</w:t>
+      <w:r>
+        <w:t>sudo journalct</w:t>
+      </w:r>
+      <w:r>
+        <w:t>l -u resilient_circuits --since "</w:t>
       </w:r>
       <w:r>
         <w:t>2 hours ag</w:t>
@@ -2026,19 +1608,12 @@
       <w:pPr>
         <w:pStyle w:val="Heading20"/>
       </w:pPr>
-      <w:proofErr w:type="spellStart"/>
-      <w:r>
-        <w:t>Fn_calendar_</w:t>
-      </w:r>
-      <w:proofErr w:type="gramStart"/>
-      <w:r>
-        <w:t>invite</w:t>
-      </w:r>
-      <w:proofErr w:type="spellEnd"/>
+      <w:r>
+        <w:t>Fn_calendar_invite</w:t>
+      </w:r>
       <w:r>
         <w:t xml:space="preserve"> :</w:t>
       </w:r>
-      <w:proofErr w:type="gramEnd"/>
     </w:p>
     <w:p>
       <w:pPr>
@@ -2068,23 +1643,7 @@
           <w:rFonts w:cs="Arial"/>
           <w:color w:val="000000"/>
         </w:rPr>
-        <w:t xml:space="preserve">ovides a function </w:t>
-      </w:r>
-      <w:proofErr w:type="spellStart"/>
-      <w:r>
-        <w:rPr>
-          <w:rFonts w:cs="Arial"/>
-          <w:color w:val="000000"/>
-        </w:rPr>
-        <w:t>fn_calendar_invite</w:t>
-      </w:r>
-      <w:proofErr w:type="spellEnd"/>
-      <w:r>
-        <w:rPr>
-          <w:rFonts w:cs="Arial"/>
-          <w:color w:val="000000"/>
-        </w:rPr>
-        <w:t xml:space="preserve"> that takes as input: </w:t>
+        <w:t xml:space="preserve">ovides a function fn_calendar_invite that takes as input: </w:t>
       </w:r>
     </w:p>
     <w:p>
@@ -2175,59 +1734,58 @@
       <w:pPr>
         <w:pStyle w:val="BodyText"/>
         <w:keepNext/>
-      </w:pPr>
-      <w:r>
-        <w:t xml:space="preserve"> </w:t>
-      </w:r>
+        <w:numPr>
+          <w:ilvl w:val="0"/>
+          <w:numId w:val="34"/>
+        </w:numPr>
+        <w:rPr>
+          <w:rFonts w:cs="Arial"/>
+          <w:color w:val="000000"/>
+        </w:rPr>
+      </w:pPr>
+      <w:r>
+        <w:rPr>
+          <w:rFonts w:cs="Arial"/>
+          <w:color w:val="000000"/>
+        </w:rPr>
+        <w:t>an additional list of email addresses to send meeting invitation</w:t>
+      </w:r>
+      <w:bookmarkStart w:id="5" w:name="_GoBack"/>
+      <w:bookmarkEnd w:id="5"/>
     </w:p>
     <w:p>
       <w:pPr>
         <w:pStyle w:val="BodyText"/>
         <w:keepNext/>
-        <w:rPr>
-          <w:rFonts w:cs="Arial"/>
-          <w:color w:val="000000"/>
-        </w:rPr>
-      </w:pPr>
-      <w:r>
-        <w:rPr>
-          <w:rFonts w:cs="Arial"/>
-          <w:color w:val="000000"/>
-        </w:rPr>
-        <w:t xml:space="preserve">The </w:t>
-      </w:r>
-      <w:proofErr w:type="spellStart"/>
-      <w:r>
-        <w:rPr>
-          <w:rFonts w:cs="Arial"/>
-          <w:color w:val="000000"/>
-        </w:rPr>
-        <w:t>fn_calendar_invite</w:t>
-      </w:r>
-      <w:proofErr w:type="spellEnd"/>
-      <w:r>
-        <w:rPr>
-          <w:rFonts w:cs="Arial"/>
-          <w:color w:val="000000"/>
-        </w:rPr>
-        <w:t xml:space="preserve"> function takes the input incident id and retrieves the members and the owner of the incident and their email addresses.  The function creates an email and calendar ICS file and sends email to all incident members using an SMTP server inviting them to a meeting to discuss the incident.</w:t>
+      </w:pPr>
+      <w:r>
+        <w:t xml:space="preserve"> </w:t>
       </w:r>
     </w:p>
     <w:p>
       <w:pPr>
         <w:pStyle w:val="BodyText"/>
         <w:keepNext/>
-      </w:pPr>
-      <w:r>
-        <w:t xml:space="preserve">The </w:t>
-      </w:r>
-      <w:proofErr w:type="spellStart"/>
-      <w:r>
-        <w:t>fn_calendar_invite</w:t>
-      </w:r>
-      <w:proofErr w:type="spellEnd"/>
-      <w:r>
-        <w:t xml:space="preserve"> F</w:t>
+        <w:rPr>
+          <w:rFonts w:cs="Arial"/>
+          <w:color w:val="000000"/>
+        </w:rPr>
+      </w:pPr>
+      <w:r>
+        <w:rPr>
+          <w:rFonts w:cs="Arial"/>
+          <w:color w:val="000000"/>
+        </w:rPr>
+        <w:t>The fn_calendar_invite function takes the input incident id and retrieves the members and the owner of the incident and their email addresses.  The function creates an email and calendar ICS file and sends email to all incident members using an SMTP server inviting them to a meeting to discuss the incident.</w:t>
+      </w:r>
+    </w:p>
+    <w:p>
+      <w:pPr>
+        <w:pStyle w:val="BodyText"/>
+        <w:keepNext/>
+      </w:pPr>
+      <w:r>
+        <w:t>The fn_calendar_invite F</w:t>
       </w:r>
       <w:r>
         <w:t>unction</w:t>
@@ -2251,14 +1809,15 @@
       </w:pPr>
       <w:r>
         <w:rPr>
+          <w:i/>
           <w:noProof/>
           <w:color w:val="4F81BD" w:themeColor="accent1"/>
         </w:rPr>
         <w:drawing>
-          <wp:inline distT="0" distB="0" distL="0" distR="0" wp14:anchorId="5D2F06AB" wp14:editId="517C1CBB">
-            <wp:extent cx="5486400" cy="3359785"/>
-            <wp:effectExtent l="0" t="0" r="0" b="5715"/>
-            <wp:docPr id="10" name="Picture 10"/>
+          <wp:inline distT="0" distB="0" distL="0" distR="0" wp14:anchorId="5DBA2370" wp14:editId="101C6195">
+            <wp:extent cx="5486400" cy="2893695"/>
+            <wp:effectExtent l="0" t="0" r="0" b="1905"/>
+            <wp:docPr id="5" name="Picture 5"/>
             <wp:cNvGraphicFramePr>
               <a:graphicFrameLocks xmlns:a="http://schemas.openxmlformats.org/drawingml/2006/main" noChangeAspect="1"/>
             </wp:cNvGraphicFramePr>
@@ -2266,7 +1825,7 @@
               <a:graphicData uri="http://schemas.openxmlformats.org/drawingml/2006/picture">
                 <pic:pic xmlns:pic="http://schemas.openxmlformats.org/drawingml/2006/picture">
                   <pic:nvPicPr>
-                    <pic:cNvPr id="10" name="Screen Shot 2018-09-05 at 9.55.27 AM.png"/>
+                    <pic:cNvPr id="5" name="Screen Shot 2018-09-14 at 11.46.52 AM.png"/>
                     <pic:cNvPicPr/>
                   </pic:nvPicPr>
                   <pic:blipFill>
@@ -2278,7 +1837,7 @@
                   <pic:spPr>
                     <a:xfrm>
                       <a:off x="0" y="0"/>
-                      <a:ext cx="5486400" cy="3359785"/>
+                      <a:ext cx="5486400" cy="2893695"/>
                     </a:xfrm>
                     <a:prstGeom prst="rect">
                       <a:avLst/>
@@ -2343,17 +1902,13 @@
         <w:t>are passed to the workflow in the pre-processor script.</w:t>
       </w:r>
       <w:r>
-        <w:t xml:space="preserve"> Note how the meeting date/time and are retrieved from the rule activity fields “</w:t>
-      </w:r>
-      <w:proofErr w:type="spellStart"/>
-      <w:proofErr w:type="gramStart"/>
-      <w:r>
-        <w:t>rule.properties</w:t>
-      </w:r>
-      <w:proofErr w:type="spellEnd"/>
-      <w:proofErr w:type="gramEnd"/>
-      <w:r>
-        <w:t>.”</w:t>
+        <w:t xml:space="preserve"> No</w:t>
+      </w:r>
+      <w:r>
+        <w:t>te how the meeting date/time, description and additional email addresses</w:t>
+      </w:r>
+      <w:r>
+        <w:t xml:space="preserve"> are retrieved from the rule activity fields “rule.properties.”</w:t>
       </w:r>
       <w:r>
         <w:t>,</w:t>
@@ -2378,10 +1933,10 @@
           <w:noProof/>
         </w:rPr>
         <w:drawing>
-          <wp:inline distT="0" distB="0" distL="0" distR="0" wp14:anchorId="5F3C928A" wp14:editId="4827E5AB">
-            <wp:extent cx="5486400" cy="3577590"/>
-            <wp:effectExtent l="0" t="0" r="0" b="3810"/>
-            <wp:docPr id="13" name="Picture 13"/>
+          <wp:inline distT="0" distB="0" distL="0" distR="0" wp14:anchorId="1767E16D" wp14:editId="64624158">
+            <wp:extent cx="5486400" cy="3792220"/>
+            <wp:effectExtent l="0" t="0" r="0" b="5080"/>
+            <wp:docPr id="6" name="Picture 6"/>
             <wp:cNvGraphicFramePr>
               <a:graphicFrameLocks xmlns:a="http://schemas.openxmlformats.org/drawingml/2006/main" noChangeAspect="1"/>
             </wp:cNvGraphicFramePr>
@@ -2389,7 +1944,7 @@
               <a:graphicData uri="http://schemas.openxmlformats.org/drawingml/2006/picture">
                 <pic:pic xmlns:pic="http://schemas.openxmlformats.org/drawingml/2006/picture">
                   <pic:nvPicPr>
-                    <pic:cNvPr id="13" name="Screen Shot 2018-09-05 at 9.55.52 AM.png"/>
+                    <pic:cNvPr id="6" name="Screen Shot 2018-09-14 at 11.52.26 AM.png"/>
                     <pic:cNvPicPr/>
                   </pic:nvPicPr>
                   <pic:blipFill>
@@ -2401,7 +1956,7 @@
                   <pic:spPr>
                     <a:xfrm>
                       <a:off x="0" y="0"/>
-                      <a:ext cx="5486400" cy="3577590"/>
+                      <a:ext cx="5486400" cy="3792220"/>
                     </a:xfrm>
                     <a:prstGeom prst="rect">
                       <a:avLst/>
@@ -2413,15 +1968,109 @@
           </wp:inline>
         </w:drawing>
       </w:r>
-      <w:r>
-        <w:rPr>
+    </w:p>
+    <w:p>
+      <w:pPr>
+        <w:pStyle w:val="Heading20"/>
+      </w:pPr>
+    </w:p>
+    <w:p>
+      <w:pPr>
+        <w:pStyle w:val="Heading20"/>
+      </w:pPr>
+    </w:p>
+    <w:p>
+      <w:pPr>
+        <w:pStyle w:val="Heading20"/>
+      </w:pPr>
+    </w:p>
+    <w:p>
+      <w:pPr>
+        <w:pStyle w:val="Heading20"/>
+      </w:pPr>
+    </w:p>
+    <w:p>
+      <w:pPr>
+        <w:pStyle w:val="Heading20"/>
+      </w:pPr>
+    </w:p>
+    <w:p>
+      <w:pPr>
+        <w:pStyle w:val="Heading20"/>
+      </w:pPr>
+    </w:p>
+    <w:p>
+      <w:pPr>
+        <w:pStyle w:val="Heading20"/>
+      </w:pPr>
+    </w:p>
+    <w:p>
+      <w:pPr>
+        <w:pStyle w:val="Heading20"/>
+      </w:pPr>
+      <w:r>
+        <w:lastRenderedPageBreak/>
+        <w:t>Example: Calendar Invite Rule:</w:t>
+      </w:r>
+    </w:p>
+    <w:p>
+      <w:pPr>
+        <w:pStyle w:val="BodyText"/>
+        <w:keepNext/>
+      </w:pPr>
+    </w:p>
+    <w:p>
+      <w:pPr>
+        <w:pStyle w:val="BodyText"/>
+        <w:keepNext/>
+      </w:pPr>
+      <w:r>
+        <w:t>Below is a screenshot of the Rules tab for the</w:t>
+      </w:r>
+      <w:r>
+        <w:t xml:space="preserve"> </w:t>
+      </w:r>
+      <w:r>
+        <w:t xml:space="preserve">Example: Calendar Invite rule.  The </w:t>
+      </w:r>
+      <w:r>
+        <w:t xml:space="preserve">Example: Calendar Invite </w:t>
+      </w:r>
+      <w:r>
+        <w:t xml:space="preserve">rule </w:t>
+      </w:r>
+      <w:r>
+        <w:t xml:space="preserve">will display the Example: Calendar Invite </w:t>
+      </w:r>
+      <w:r>
+        <w:t xml:space="preserve">menu item is </w:t>
+      </w:r>
+      <w:r>
+        <w:t xml:space="preserve">Incident Actions menu. </w:t>
+      </w:r>
+    </w:p>
+    <w:p>
+      <w:pPr>
+        <w:pStyle w:val="BodyText"/>
+        <w:keepNext/>
+        <w:rPr>
+          <w:i/>
+          <w:color w:val="4F81BD" w:themeColor="accent1"/>
+        </w:rPr>
+      </w:pPr>
+      <w:bookmarkStart w:id="6" w:name="_Toc510253273"/>
+      <w:bookmarkEnd w:id="4"/>
+      <w:r>
+        <w:rPr>
+          <w:i/>
           <w:noProof/>
+          <w:color w:val="4F81BD" w:themeColor="accent1"/>
         </w:rPr>
         <w:drawing>
-          <wp:inline distT="0" distB="0" distL="0" distR="0" wp14:anchorId="064067DE" wp14:editId="3BB4E9E5">
-            <wp:extent cx="5486400" cy="1919605"/>
-            <wp:effectExtent l="0" t="0" r="0" b="0"/>
-            <wp:docPr id="12" name="Picture 12"/>
+          <wp:inline distT="0" distB="0" distL="0" distR="0" wp14:anchorId="3A6CB964" wp14:editId="712CE73C">
+            <wp:extent cx="5486400" cy="3982720"/>
+            <wp:effectExtent l="0" t="0" r="0" b="5080"/>
+            <wp:docPr id="8" name="Picture 8"/>
             <wp:cNvGraphicFramePr>
               <a:graphicFrameLocks xmlns:a="http://schemas.openxmlformats.org/drawingml/2006/main" noChangeAspect="1"/>
             </wp:cNvGraphicFramePr>
@@ -2429,7 +2078,7 @@
               <a:graphicData uri="http://schemas.openxmlformats.org/drawingml/2006/picture">
                 <pic:pic xmlns:pic="http://schemas.openxmlformats.org/drawingml/2006/picture">
                   <pic:nvPicPr>
-                    <pic:cNvPr id="12" name="Screen Shot 2018-09-05 at 9.57.09 AM.png"/>
+                    <pic:cNvPr id="8" name="Screen Shot 2018-09-14 at 11.54.09 AM.png"/>
                     <pic:cNvPicPr/>
                   </pic:nvPicPr>
                   <pic:blipFill>
@@ -2441,7 +2090,7 @@
                   <pic:spPr>
                     <a:xfrm>
                       <a:off x="0" y="0"/>
-                      <a:ext cx="5486400" cy="1919605"/>
+                      <a:ext cx="5486400" cy="3982720"/>
                     </a:xfrm>
                     <a:prstGeom prst="rect">
                       <a:avLst/>
@@ -2456,36 +2105,6 @@
     </w:p>
     <w:p>
       <w:pPr>
-        <w:pStyle w:val="Heading20"/>
-      </w:pPr>
-    </w:p>
-    <w:p>
-      <w:pPr>
-        <w:pStyle w:val="Heading20"/>
-      </w:pPr>
-    </w:p>
-    <w:p>
-      <w:pPr>
-        <w:pStyle w:val="Heading20"/>
-      </w:pPr>
-    </w:p>
-    <w:p>
-      <w:pPr>
-        <w:pStyle w:val="Heading20"/>
-      </w:pPr>
-      <w:r>
-        <w:lastRenderedPageBreak/>
-        <w:t>Example: Calendar Invite</w:t>
-      </w:r>
-      <w:r>
-        <w:t xml:space="preserve"> Rule</w:t>
-      </w:r>
-      <w:r>
-        <w:t>:</w:t>
-      </w:r>
-    </w:p>
-    <w:p>
-      <w:pPr>
         <w:pStyle w:val="BodyText"/>
         <w:keepNext/>
       </w:pPr>
@@ -2495,53 +2114,51 @@
         <w:pStyle w:val="BodyText"/>
         <w:keepNext/>
       </w:pPr>
-      <w:r>
-        <w:t>Below is a screenshot of the Rules tab for the</w:t>
-      </w:r>
-      <w:r>
-        <w:t xml:space="preserve"> </w:t>
-      </w:r>
-      <w:r>
-        <w:t xml:space="preserve">Example: Calendar Invite rule.  The </w:t>
-      </w:r>
-      <w:r>
-        <w:t xml:space="preserve">Example: Calendar Invite </w:t>
-      </w:r>
-      <w:r>
-        <w:t xml:space="preserve">rule </w:t>
-      </w:r>
-      <w:r>
-        <w:t xml:space="preserve">will display the Example: Calendar Invite </w:t>
-      </w:r>
-      <w:r>
-        <w:t xml:space="preserve">menu item is </w:t>
-      </w:r>
-      <w:r>
-        <w:t xml:space="preserve">Incident Actions menu. </w:t>
-      </w:r>
     </w:p>
     <w:p>
       <w:pPr>
         <w:pStyle w:val="BodyText"/>
         <w:keepNext/>
-        <w:rPr>
-          <w:i/>
-          <w:color w:val="4F81BD" w:themeColor="accent1"/>
-        </w:rPr>
-      </w:pPr>
-      <w:bookmarkStart w:id="5" w:name="_Toc510253273"/>
-      <w:bookmarkEnd w:id="4"/>
-      <w:r>
-        <w:rPr>
-          <w:i/>
+      </w:pPr>
+      <w:r>
+        <w:t>The Example: Calendar Invite workflow is activated when the Example: Calendar Invite menu item is selected f</w:t>
+      </w:r>
+      <w:r>
+        <w:t>rom the Actions menu</w:t>
+      </w:r>
+      <w:r>
+        <w:t xml:space="preserve"> on the incident tab</w:t>
+      </w:r>
+      <w:r>
+        <w:t>. T</w:t>
+      </w:r>
+      <w:r>
+        <w:t>he following pop-up menu allows the user to input the information that is passed to the workflow.</w:t>
+      </w:r>
+      <w:r>
+        <w:t xml:space="preserve"> If the workflow completes successfully, the calendar invite email is sent to all members and the owner of the incident</w:t>
+      </w:r>
+      <w:r>
+        <w:t xml:space="preserve"> and to any email addresses entered by the user in the rules activity pop-up menu</w:t>
+      </w:r>
+      <w:r>
+        <w:t>.</w:t>
+      </w:r>
+    </w:p>
+    <w:p>
+      <w:pPr>
+        <w:pStyle w:val="Heading10"/>
+      </w:pPr>
+      <w:r>
+        <w:rPr>
           <w:noProof/>
-          <w:color w:val="4F81BD" w:themeColor="accent1"/>
-        </w:rPr>
+        </w:rPr>
+        <w:lastRenderedPageBreak/>
         <w:drawing>
-          <wp:inline distT="0" distB="0" distL="0" distR="0" wp14:anchorId="64B745D4" wp14:editId="26462AA4">
-            <wp:extent cx="5486400" cy="3773805"/>
-            <wp:effectExtent l="0" t="0" r="0" b="0"/>
-            <wp:docPr id="14" name="Picture 14"/>
+          <wp:inline distT="0" distB="0" distL="0" distR="0" wp14:anchorId="1E157EB0" wp14:editId="309492EB">
+            <wp:extent cx="4386419" cy="4187913"/>
+            <wp:effectExtent l="0" t="0" r="0" b="3175"/>
+            <wp:docPr id="15" name="Picture 15"/>
             <wp:cNvGraphicFramePr>
               <a:graphicFrameLocks xmlns:a="http://schemas.openxmlformats.org/drawingml/2006/main" noChangeAspect="1"/>
             </wp:cNvGraphicFramePr>
@@ -2549,7 +2166,7 @@
               <a:graphicData uri="http://schemas.openxmlformats.org/drawingml/2006/picture">
                 <pic:pic xmlns:pic="http://schemas.openxmlformats.org/drawingml/2006/picture">
                   <pic:nvPicPr>
-                    <pic:cNvPr id="14" name="Screen Shot 2018-09-05 at 9.59.08 AM.png"/>
+                    <pic:cNvPr id="15" name="Screen Shot 2018-09-14 at 11.56.55 AM.png"/>
                     <pic:cNvPicPr/>
                   </pic:nvPicPr>
                   <pic:blipFill>
@@ -2561,7 +2178,7 @@
                   <pic:spPr>
                     <a:xfrm>
                       <a:off x="0" y="0"/>
-                      <a:ext cx="5486400" cy="3773805"/>
+                      <a:ext cx="4411124" cy="4211500"/>
                     </a:xfrm>
                     <a:prstGeom prst="rect">
                       <a:avLst/>
@@ -2576,124 +2193,51 @@
     </w:p>
     <w:p>
       <w:pPr>
+        <w:pStyle w:val="Heading10"/>
+      </w:pPr>
+    </w:p>
+    <w:p>
+      <w:pPr>
+        <w:pStyle w:val="Heading10"/>
+      </w:pPr>
+      <w:r>
+        <w:t xml:space="preserve">Resilient </w:t>
+      </w:r>
+      <w:r>
+        <w:t xml:space="preserve">Platform </w:t>
+      </w:r>
+      <w:r>
+        <w:t>Configuration</w:t>
+      </w:r>
+    </w:p>
+    <w:p>
+      <w:pPr>
         <w:pStyle w:val="BodyText"/>
-        <w:keepNext/>
-      </w:pPr>
-      <w:r>
-        <w:t>The Example: Calendar Invite workflow is activated when the Example: Calendar Invite menu item is</w:t>
-      </w:r>
-      <w:r>
-        <w:t xml:space="preserve"> selected f</w:t>
-      </w:r>
-      <w:r>
-        <w:t>rom the Actions menu. T</w:t>
-      </w:r>
-      <w:r>
-        <w:t>he following pop-up menu allows the user to input the information that is passed to the workflow.</w:t>
+      </w:pPr>
+      <w:r>
+        <w:t>The Resilient fn_calendar_invite</w:t>
+      </w:r>
+      <w:r>
+        <w:t xml:space="preserve"> package uses an </w:t>
+      </w:r>
+      <w:r>
+        <w:t>SMTP email server to send the calendar invite email</w:t>
+      </w:r>
+      <w:r>
+        <w:t>.</w:t>
       </w:r>
       <w:r>
         <w:t xml:space="preserve"> </w:t>
       </w:r>
-      <w:r>
-        <w:t>If the workflow completes successfully, the calendar invite email is sent to all members and the owner of the incident.</w:t>
-      </w:r>
     </w:p>
     <w:p>
       <w:pPr>
         <w:pStyle w:val="Heading10"/>
       </w:pPr>
       <w:r>
-        <w:drawing>
-          <wp:inline distT="0" distB="0" distL="0" distR="0" wp14:anchorId="169CD78A" wp14:editId="1A059902">
-            <wp:extent cx="3478404" cy="2101536"/>
-            <wp:effectExtent l="0" t="0" r="1905" b="0"/>
-            <wp:docPr id="19" name="Picture 19"/>
-            <wp:cNvGraphicFramePr>
-              <a:graphicFrameLocks xmlns:a="http://schemas.openxmlformats.org/drawingml/2006/main" noChangeAspect="1"/>
-            </wp:cNvGraphicFramePr>
-            <a:graphic xmlns:a="http://schemas.openxmlformats.org/drawingml/2006/main">
-              <a:graphicData uri="http://schemas.openxmlformats.org/drawingml/2006/picture">
-                <pic:pic xmlns:pic="http://schemas.openxmlformats.org/drawingml/2006/picture">
-                  <pic:nvPicPr>
-                    <pic:cNvPr id="1" name=""/>
-                    <pic:cNvPicPr/>
-                  </pic:nvPicPr>
-                  <pic:blipFill>
-                    <a:blip r:embed="rId14"/>
-                    <a:stretch>
-                      <a:fillRect/>
-                    </a:stretch>
-                  </pic:blipFill>
-                  <pic:spPr>
-                    <a:xfrm>
-                      <a:off x="0" y="0"/>
-                      <a:ext cx="3500827" cy="2115083"/>
-                    </a:xfrm>
-                    <a:prstGeom prst="rect">
-                      <a:avLst/>
-                    </a:prstGeom>
-                  </pic:spPr>
-                </pic:pic>
-              </a:graphicData>
-            </a:graphic>
-          </wp:inline>
-        </w:drawing>
-      </w:r>
-      <w:bookmarkStart w:id="6" w:name="_GoBack"/>
+        <w:t>Troubleshooting</w:t>
+      </w:r>
       <w:bookmarkEnd w:id="6"/>
-    </w:p>
-    <w:p>
-      <w:pPr>
-        <w:pStyle w:val="Heading10"/>
-      </w:pPr>
-    </w:p>
-    <w:p>
-      <w:pPr>
-        <w:pStyle w:val="Heading10"/>
-      </w:pPr>
-      <w:r>
-        <w:t xml:space="preserve">Resilient </w:t>
-      </w:r>
-      <w:r>
-        <w:t xml:space="preserve">Platform </w:t>
-      </w:r>
-      <w:r>
-        <w:t>Configuration</w:t>
-      </w:r>
-    </w:p>
-    <w:p>
-      <w:pPr>
-        <w:pStyle w:val="BodyText"/>
-      </w:pPr>
-      <w:r>
-        <w:t xml:space="preserve">The Resilient </w:t>
-      </w:r>
-      <w:proofErr w:type="spellStart"/>
-      <w:r>
-        <w:t>fn_calendar_invite</w:t>
-      </w:r>
-      <w:proofErr w:type="spellEnd"/>
-      <w:r>
-        <w:t xml:space="preserve"> package uses an </w:t>
-      </w:r>
-      <w:r>
-        <w:t>SMTP email server to send the calendar invite email</w:t>
-      </w:r>
-      <w:r>
-        <w:t>.</w:t>
-      </w:r>
-      <w:r>
-        <w:t xml:space="preserve"> </w:t>
-      </w:r>
-    </w:p>
-    <w:p>
-      <w:pPr>
-        <w:pStyle w:val="Heading10"/>
-      </w:pPr>
-      <w:r>
-        <w:t>Troubleshooting</w:t>
-      </w:r>
-      <w:bookmarkEnd w:id="5"/>
     </w:p>
     <w:p>
       <w:pPr>
@@ -2783,21 +2327,7 @@
         <w:rPr>
           <w:rStyle w:val="codeChar"/>
         </w:rPr>
-        <w:t>/</w:t>
-      </w:r>
-      <w:proofErr w:type="spellStart"/>
-      <w:r>
-        <w:rPr>
-          <w:rStyle w:val="codeChar"/>
-        </w:rPr>
-        <w:t>var</w:t>
-      </w:r>
-      <w:proofErr w:type="spellEnd"/>
-      <w:r>
-        <w:rPr>
-          <w:rStyle w:val="codeChar"/>
-        </w:rPr>
-        <w:t>/log/resilient-scripting/resilient-scripting.log</w:t>
+        <w:t>/var/log/resilient-scripting/resilient-scripting.log</w:t>
       </w:r>
       <w:r>
         <w:t>.</w:t>
@@ -2820,6 +2350,7 @@
         <w:ind w:left="360"/>
       </w:pPr>
       <w:r>
+        <w:lastRenderedPageBreak/>
         <w:t xml:space="preserve">By default, </w:t>
       </w:r>
       <w:r>
@@ -2832,21 +2363,7 @@
         <w:rPr>
           <w:rStyle w:val="codeChar"/>
         </w:rPr>
-        <w:t>/</w:t>
-      </w:r>
-      <w:proofErr w:type="spellStart"/>
-      <w:r>
-        <w:rPr>
-          <w:rStyle w:val="codeChar"/>
-        </w:rPr>
-        <w:t>usr</w:t>
-      </w:r>
-      <w:proofErr w:type="spellEnd"/>
-      <w:r>
-        <w:rPr>
-          <w:rStyle w:val="codeChar"/>
-        </w:rPr>
-        <w:t>/share/co3/logs</w:t>
+        <w:t>/usr/share/co3/logs</w:t>
       </w:r>
       <w:r>
         <w:t xml:space="preserve">. The </w:t>
@@ -2887,48 +2404,38 @@
         <w:rPr>
           <w:rStyle w:val="codeChar"/>
         </w:rPr>
-        <w:t>.resilient/</w:t>
-      </w:r>
-      <w:proofErr w:type="spellStart"/>
+        <w:t>.resilient/app.config</w:t>
+      </w:r>
+      <w:r>
+        <w:t xml:space="preserve"> file under the section </w:t>
+      </w:r>
       <w:r>
         <w:rPr>
           <w:rStyle w:val="codeChar"/>
         </w:rPr>
-        <w:t>app.config</w:t>
-      </w:r>
-      <w:proofErr w:type="spellEnd"/>
-      <w:r>
-        <w:t xml:space="preserve"> file under the section </w:t>
+        <w:t>[resil</w:t>
       </w:r>
       <w:r>
         <w:rPr>
           <w:rStyle w:val="codeChar"/>
         </w:rPr>
-        <w:t>[resil</w:t>
+        <w:t>i</w:t>
       </w:r>
       <w:r>
         <w:rPr>
           <w:rStyle w:val="codeChar"/>
         </w:rPr>
-        <w:t>i</w:t>
+        <w:t>ent]</w:t>
+      </w:r>
+      <w:r>
+        <w:t xml:space="preserve"> and the property </w:t>
       </w:r>
       <w:r>
         <w:rPr>
           <w:rStyle w:val="codeChar"/>
         </w:rPr>
-        <w:t>ent]</w:t>
-      </w:r>
-      <w:r>
-        <w:t xml:space="preserve"> and the property </w:t>
-      </w:r>
-      <w:proofErr w:type="spellStart"/>
-      <w:r>
-        <w:rPr>
-          <w:rStyle w:val="codeChar"/>
-        </w:rPr>
         <w:t>logdir</w:t>
       </w:r>
-      <w:proofErr w:type="spellEnd"/>
       <w:r>
         <w:t xml:space="preserve">. The default file name is </w:t>
       </w:r>
@@ -2972,7 +2479,7 @@
       <w:r>
         <w:t xml:space="preserve">For additional support, contact </w:t>
       </w:r>
-      <w:hyperlink r:id="rId15">
+      <w:hyperlink r:id="rId14">
         <w:r>
           <w:rPr>
             <w:rStyle w:val="Hyperlink"/>
@@ -2999,12 +2506,12 @@
       </w:r>
     </w:p>
     <w:sectPr>
-      <w:headerReference w:type="even" r:id="rId16"/>
-      <w:headerReference w:type="default" r:id="rId17"/>
-      <w:footerReference w:type="even" r:id="rId18"/>
-      <w:footerReference w:type="default" r:id="rId19"/>
-      <w:headerReference w:type="first" r:id="rId20"/>
-      <w:footerReference w:type="first" r:id="rId21"/>
+      <w:headerReference w:type="even" r:id="rId15"/>
+      <w:headerReference w:type="default" r:id="rId16"/>
+      <w:footerReference w:type="even" r:id="rId17"/>
+      <w:footerReference w:type="default" r:id="rId18"/>
+      <w:headerReference w:type="first" r:id="rId19"/>
+      <w:footerReference w:type="first" r:id="rId20"/>
       <w:pgSz w:w="12240" w:h="15840"/>
       <w:pgMar w:top="1440" w:right="1800" w:bottom="1440" w:left="1800" w:header="720" w:footer="144" w:gutter="0"/>
       <w:pgNumType w:start="1"/>
@@ -7739,7 +7246,7 @@
 </file>
 
 <file path=customXml/itemProps1.xml><?xml version="1.0" encoding="utf-8"?>
-<ds:datastoreItem xmlns:ds="http://schemas.openxmlformats.org/officeDocument/2006/customXml" ds:itemID="{F55B5AF0-8136-C64B-8487-097E874813BE}">
+<ds:datastoreItem xmlns:ds="http://schemas.openxmlformats.org/officeDocument/2006/customXml" ds:itemID="{C7504ED9-05E4-7244-9085-F5525F342C14}">
   <ds:schemaRefs>
     <ds:schemaRef ds:uri="http://schemas.openxmlformats.org/officeDocument/2006/bibliography"/>
   </ds:schemaRefs>

</xml_diff>

<commit_message>
INT-598 - doc changes
</commit_message>
<xml_diff>
--- a/fn_calendar_invite/doc/Resilient Integrations Calendar Invite Function Guide.docx
+++ b/fn_calendar_invite/doc/Resilient Integrations Calendar Invite Function Guide.docx
@@ -253,12 +253,21 @@
           <w:color w:val="000000"/>
         </w:rPr>
       </w:pPr>
-      <w:r>
-        <w:rPr>
-          <w:rFonts w:cs="Arial"/>
-          <w:color w:val="000000"/>
-        </w:rPr>
-        <w:t xml:space="preserve">fn_calendar_invite </w:t>
+      <w:proofErr w:type="spellStart"/>
+      <w:r>
+        <w:rPr>
+          <w:rFonts w:cs="Arial"/>
+          <w:color w:val="000000"/>
+        </w:rPr>
+        <w:t>fn_calendar_invite</w:t>
+      </w:r>
+      <w:proofErr w:type="spellEnd"/>
+      <w:r>
+        <w:rPr>
+          <w:rFonts w:cs="Arial"/>
+          <w:color w:val="000000"/>
+        </w:rPr>
+        <w:t xml:space="preserve"> </w:t>
       </w:r>
       <w:r>
         <w:rPr>
@@ -352,8 +361,17 @@
           <w:rFonts w:cs="Arial"/>
           <w:color w:val="000000"/>
         </w:rPr>
-        <w:t>s the fn_calendar_invite</w:t>
-      </w:r>
+        <w:t xml:space="preserve">s the </w:t>
+      </w:r>
+      <w:proofErr w:type="spellStart"/>
+      <w:r>
+        <w:rPr>
+          <w:rFonts w:cs="Arial"/>
+          <w:color w:val="000000"/>
+        </w:rPr>
+        <w:t>fn_calendar_invite</w:t>
+      </w:r>
+      <w:proofErr w:type="spellEnd"/>
       <w:r>
         <w:rPr>
           <w:rFonts w:cs="Arial"/>
@@ -366,7 +384,23 @@
           <w:rFonts w:cs="Arial"/>
           <w:color w:val="000000"/>
         </w:rPr>
-        <w:t xml:space="preserve"> and an example rule for creating the fn_calendar_invite workflow menu item.</w:t>
+        <w:t xml:space="preserve"> and an example rule for creating the </w:t>
+      </w:r>
+      <w:proofErr w:type="spellStart"/>
+      <w:r>
+        <w:rPr>
+          <w:rFonts w:cs="Arial"/>
+          <w:color w:val="000000"/>
+        </w:rPr>
+        <w:t>fn_calendar_invite</w:t>
+      </w:r>
+      <w:proofErr w:type="spellEnd"/>
+      <w:r>
+        <w:rPr>
+          <w:rFonts w:cs="Arial"/>
+          <w:color w:val="000000"/>
+        </w:rPr>
+        <w:t xml:space="preserve"> workflow menu item.</w:t>
       </w:r>
       <w:r>
         <w:rPr>
@@ -580,8 +614,13 @@
         <w:ind w:left="547"/>
         <w:contextualSpacing/>
       </w:pPr>
-      <w:r>
-        <w:t>sudo pip install --upgrade pip</w:t>
+      <w:proofErr w:type="spellStart"/>
+      <w:r>
+        <w:t>sudo</w:t>
+      </w:r>
+      <w:proofErr w:type="spellEnd"/>
+      <w:r>
+        <w:t xml:space="preserve"> pip install --upgrade pip</w:t>
       </w:r>
     </w:p>
     <w:p>
@@ -590,9 +629,19 @@
         <w:ind w:left="547"/>
         <w:contextualSpacing/>
       </w:pPr>
-      <w:r>
-        <w:t>sudo pip install --upgrade setuptools</w:t>
-      </w:r>
+      <w:proofErr w:type="spellStart"/>
+      <w:r>
+        <w:t>sudo</w:t>
+      </w:r>
+      <w:proofErr w:type="spellEnd"/>
+      <w:r>
+        <w:t xml:space="preserve"> pip install --upgrade </w:t>
+      </w:r>
+      <w:proofErr w:type="spellStart"/>
+      <w:r>
+        <w:t>setuptools</w:t>
+      </w:r>
+      <w:proofErr w:type="spellEnd"/>
     </w:p>
     <w:p>
       <w:pPr>
@@ -600,8 +649,13 @@
         <w:ind w:left="547"/>
         <w:contextualSpacing/>
       </w:pPr>
-      <w:r>
-        <w:t>sudo pip install --upgrade resilient-circuits</w:t>
+      <w:proofErr w:type="spellStart"/>
+      <w:r>
+        <w:t>sudo</w:t>
+      </w:r>
+      <w:proofErr w:type="spellEnd"/>
+      <w:r>
+        <w:t xml:space="preserve"> pip install --upgrade resilient-circuits</w:t>
       </w:r>
     </w:p>
     <w:p>
@@ -690,7 +744,23 @@
           <w:rFonts w:cs="Arial"/>
           <w:color w:val="000000"/>
         </w:rPr>
-        <w:t xml:space="preserve">Using sudo, </w:t>
+        <w:t xml:space="preserve">Using </w:t>
+      </w:r>
+      <w:proofErr w:type="spellStart"/>
+      <w:r>
+        <w:rPr>
+          <w:rFonts w:cs="Arial"/>
+          <w:color w:val="000000"/>
+        </w:rPr>
+        <w:t>sudo</w:t>
+      </w:r>
+      <w:proofErr w:type="spellEnd"/>
+      <w:r>
+        <w:rPr>
+          <w:rFonts w:cs="Arial"/>
+          <w:color w:val="000000"/>
+        </w:rPr>
+        <w:t xml:space="preserve">, </w:t>
       </w:r>
       <w:r>
         <w:rPr>
@@ -706,8 +776,21 @@
         <w:keepNext/>
         <w:ind w:left="720"/>
       </w:pPr>
-      <w:r>
-        <w:t>sudo su - integration</w:t>
+      <w:proofErr w:type="spellStart"/>
+      <w:r>
+        <w:t>sudo</w:t>
+      </w:r>
+      <w:proofErr w:type="spellEnd"/>
+      <w:r>
+        <w:t xml:space="preserve"> </w:t>
+      </w:r>
+      <w:proofErr w:type="spellStart"/>
+      <w:r>
+        <w:t>su</w:t>
+      </w:r>
+      <w:proofErr w:type="spellEnd"/>
+      <w:r>
+        <w:t xml:space="preserve"> - integration</w:t>
       </w:r>
     </w:p>
     <w:p>
@@ -875,7 +958,15 @@
           <w:rFonts w:cs="Arial"/>
           <w:color w:val="000000"/>
         </w:rPr>
-        <w:t>In the [fn</w:t>
+        <w:t>In the [</w:t>
+      </w:r>
+      <w:proofErr w:type="spellStart"/>
+      <w:r>
+        <w:rPr>
+          <w:rFonts w:cs="Arial"/>
+          <w:color w:val="000000"/>
+        </w:rPr>
+        <w:t>fn</w:t>
       </w:r>
       <w:r>
         <w:rPr>
@@ -891,6 +982,7 @@
         </w:rPr>
         <w:t>calendar_invite</w:t>
       </w:r>
+      <w:proofErr w:type="spellEnd"/>
       <w:r>
         <w:rPr>
           <w:rFonts w:cs="Arial"/>
@@ -912,7 +1004,15 @@
         <w:ind w:left="720"/>
       </w:pPr>
       <w:r>
-        <w:t>[fn_calendar_invite]</w:t>
+        <w:t>[</w:t>
+      </w:r>
+      <w:proofErr w:type="spellStart"/>
+      <w:r>
+        <w:t>fn_calendar_invite</w:t>
+      </w:r>
+      <w:proofErr w:type="spellEnd"/>
+      <w:r>
+        <w:t>]</w:t>
       </w:r>
     </w:p>
     <w:p>
@@ -921,7 +1021,15 @@
         <w:ind w:left="720"/>
       </w:pPr>
       <w:r>
-        <w:t xml:space="preserve"># Setup the email information for the sender of the calendar_invite email </w:t>
+        <w:t xml:space="preserve"># Setup the email information for the sender of the </w:t>
+      </w:r>
+      <w:proofErr w:type="spellStart"/>
+      <w:r>
+        <w:t>calendar_invite</w:t>
+      </w:r>
+      <w:proofErr w:type="spellEnd"/>
+      <w:r>
+        <w:t xml:space="preserve"> email </w:t>
       </w:r>
     </w:p>
     <w:p>
@@ -938,8 +1046,13 @@
         <w:pStyle w:val="Code0"/>
         <w:ind w:left="720"/>
       </w:pPr>
-      <w:r>
-        <w:t>email_password=l33t</w:t>
+      <w:proofErr w:type="spellStart"/>
+      <w:r>
+        <w:t>email_password</w:t>
+      </w:r>
+      <w:proofErr w:type="spellEnd"/>
+      <w:r>
+        <w:t>=l33t</w:t>
       </w:r>
     </w:p>
     <w:p>
@@ -947,8 +1060,13 @@
         <w:pStyle w:val="Code0"/>
         <w:ind w:left="720"/>
       </w:pPr>
-      <w:r>
-        <w:t>email_nickname=Resilient Meeting Organizer</w:t>
+      <w:proofErr w:type="spellStart"/>
+      <w:r>
+        <w:t>email_nickname</w:t>
+      </w:r>
+      <w:proofErr w:type="spellEnd"/>
+      <w:r>
+        <w:t>=Resilient Meeting Organizer</w:t>
       </w:r>
     </w:p>
     <w:p>
@@ -965,8 +1083,13 @@
         <w:pStyle w:val="Code0"/>
         <w:ind w:left="720"/>
       </w:pPr>
-      <w:r>
-        <w:t>email_port=25</w:t>
+      <w:proofErr w:type="spellStart"/>
+      <w:r>
+        <w:t>email_port</w:t>
+      </w:r>
+      <w:proofErr w:type="spellEnd"/>
+      <w:r>
+        <w:t>=25</w:t>
       </w:r>
     </w:p>
     <w:p>
@@ -1006,7 +1129,23 @@
           <w:rFonts w:cs="Arial"/>
           <w:color w:val="000000"/>
         </w:rPr>
-        <w:t>ovides a function fn_calendar_invite, an example workflow</w:t>
+        <w:t xml:space="preserve">ovides a function </w:t>
+      </w:r>
+      <w:proofErr w:type="spellStart"/>
+      <w:r>
+        <w:rPr>
+          <w:rFonts w:cs="Arial"/>
+          <w:color w:val="000000"/>
+        </w:rPr>
+        <w:t>fn_calendar_invite</w:t>
+      </w:r>
+      <w:proofErr w:type="spellEnd"/>
+      <w:r>
+        <w:rPr>
+          <w:rFonts w:cs="Arial"/>
+          <w:color w:val="000000"/>
+        </w:rPr>
+        <w:t>, an example workflow</w:t>
       </w:r>
       <w:r>
         <w:rPr>
@@ -1020,7 +1159,15 @@
           <w:rFonts w:cs="Arial"/>
           <w:color w:val="000000"/>
         </w:rPr>
-        <w:t>s the fn_calendar</w:t>
+        <w:t xml:space="preserve">s the </w:t>
+      </w:r>
+      <w:proofErr w:type="spellStart"/>
+      <w:r>
+        <w:rPr>
+          <w:rFonts w:cs="Arial"/>
+          <w:color w:val="000000"/>
+        </w:rPr>
+        <w:t>fn_calendar</w:t>
       </w:r>
       <w:r>
         <w:rPr>
@@ -1029,6 +1176,7 @@
         </w:rPr>
         <w:t>_invite</w:t>
       </w:r>
+      <w:proofErr w:type="spellEnd"/>
       <w:r>
         <w:rPr>
           <w:rFonts w:cs="Arial"/>
@@ -1041,8 +1189,33 @@
           <w:rFonts w:cs="Arial"/>
           <w:color w:val="000000"/>
         </w:rPr>
-        <w:t>es for creating the the fn_calendar_invite</w:t>
-      </w:r>
+        <w:t xml:space="preserve">es for creating the </w:t>
+      </w:r>
+      <w:proofErr w:type="spellStart"/>
+      <w:r>
+        <w:rPr>
+          <w:rFonts w:cs="Arial"/>
+          <w:color w:val="000000"/>
+        </w:rPr>
+        <w:t>the</w:t>
+      </w:r>
+      <w:proofErr w:type="spellEnd"/>
+      <w:r>
+        <w:rPr>
+          <w:rFonts w:cs="Arial"/>
+          <w:color w:val="000000"/>
+        </w:rPr>
+        <w:t xml:space="preserve"> </w:t>
+      </w:r>
+      <w:proofErr w:type="spellStart"/>
+      <w:r>
+        <w:rPr>
+          <w:rFonts w:cs="Arial"/>
+          <w:color w:val="000000"/>
+        </w:rPr>
+        <w:t>fn_calendar_invite</w:t>
+      </w:r>
+      <w:proofErr w:type="spellEnd"/>
       <w:r>
         <w:rPr>
           <w:rFonts w:cs="Arial"/>
@@ -1249,7 +1422,39 @@
           <w:rFonts w:cs="Arial"/>
           <w:color w:val="000000"/>
         </w:rPr>
-        <w:t>automatically run at startup. On a Red Hat appliance, this is done using a systemd unit file such as the one below. You may need to change the paths to your working directory and app.config.</w:t>
+        <w:t xml:space="preserve">automatically run at startup. On a Red Hat appliance, this is done using a </w:t>
+      </w:r>
+      <w:proofErr w:type="spellStart"/>
+      <w:r>
+        <w:rPr>
+          <w:rFonts w:cs="Arial"/>
+          <w:color w:val="000000"/>
+        </w:rPr>
+        <w:t>systemd</w:t>
+      </w:r>
+      <w:proofErr w:type="spellEnd"/>
+      <w:r>
+        <w:rPr>
+          <w:rFonts w:cs="Arial"/>
+          <w:color w:val="000000"/>
+        </w:rPr>
+        <w:t xml:space="preserve"> unit file such as the one below. You may need to change the paths to your working directory and </w:t>
+      </w:r>
+      <w:proofErr w:type="spellStart"/>
+      <w:r>
+        <w:rPr>
+          <w:rFonts w:cs="Arial"/>
+          <w:color w:val="000000"/>
+        </w:rPr>
+        <w:t>app.config</w:t>
+      </w:r>
+      <w:proofErr w:type="spellEnd"/>
+      <w:r>
+        <w:rPr>
+          <w:rFonts w:cs="Arial"/>
+          <w:color w:val="000000"/>
+        </w:rPr>
+        <w:t>.</w:t>
       </w:r>
     </w:p>
     <w:p>
@@ -1272,12 +1477,14 @@
         </w:rPr>
         <w:t xml:space="preserve">The unit file must be named </w:t>
       </w:r>
+      <w:proofErr w:type="spellStart"/>
       <w:r>
         <w:rPr>
           <w:rFonts w:ascii="Courier New" w:hAnsi="Courier New" w:cs="Courier New"/>
         </w:rPr>
         <w:t>resilient_circuits.service</w:t>
       </w:r>
+      <w:proofErr w:type="spellEnd"/>
       <w:r>
         <w:rPr>
           <w:rFonts w:cs="Arial"/>
@@ -1290,9 +1497,35 @@
       <w:pPr>
         <w:pStyle w:val="Code0"/>
       </w:pPr>
-      <w:r>
-        <w:t>sudo vi /etc/systemd/system/resilient_circuits.service</w:t>
-      </w:r>
+      <w:proofErr w:type="spellStart"/>
+      <w:r>
+        <w:t>sudo</w:t>
+      </w:r>
+      <w:proofErr w:type="spellEnd"/>
+      <w:r>
+        <w:t xml:space="preserve"> vi /</w:t>
+      </w:r>
+      <w:proofErr w:type="spellStart"/>
+      <w:r>
+        <w:t>etc</w:t>
+      </w:r>
+      <w:proofErr w:type="spellEnd"/>
+      <w:r>
+        <w:t>/</w:t>
+      </w:r>
+      <w:proofErr w:type="spellStart"/>
+      <w:r>
+        <w:t>systemd</w:t>
+      </w:r>
+      <w:proofErr w:type="spellEnd"/>
+      <w:r>
+        <w:t>/system/</w:t>
+      </w:r>
+      <w:proofErr w:type="spellStart"/>
+      <w:r>
+        <w:t>resilient_circuits.service</w:t>
+      </w:r>
+      <w:proofErr w:type="spellEnd"/>
     </w:p>
     <w:p>
       <w:pPr>
@@ -1335,14 +1568,24 @@
         <w:br/>
       </w:r>
       <w:r>
-        <w:t>After=resilient.service</w:t>
-      </w:r>
+        <w:t>After=</w:t>
+      </w:r>
+      <w:proofErr w:type="spellStart"/>
+      <w:r>
+        <w:t>resilient.service</w:t>
+      </w:r>
+      <w:proofErr w:type="spellEnd"/>
       <w:r>
         <w:br/>
       </w:r>
       <w:r>
-        <w:t>Requires=resilient.service</w:t>
-      </w:r>
+        <w:t>Requires=</w:t>
+      </w:r>
+      <w:proofErr w:type="spellStart"/>
+      <w:r>
+        <w:t>resilient.service</w:t>
+      </w:r>
+      <w:proofErr w:type="spellEnd"/>
     </w:p>
     <w:p>
       <w:pPr>
@@ -1367,14 +1610,32 @@
       <w:r>
         <w:br/>
       </w:r>
-      <w:r>
-        <w:t>WorkingDirectory=/home/integration</w:t>
+      <w:proofErr w:type="spellStart"/>
+      <w:r>
+        <w:t>WorkingDirectory</w:t>
+      </w:r>
+      <w:proofErr w:type="spellEnd"/>
+      <w:r>
+        <w:t>=/home/integration</w:t>
       </w:r>
       <w:r>
         <w:br/>
       </w:r>
-      <w:r>
-        <w:t>ExecStart=/usr/local/bin/resilient-circuits run</w:t>
+      <w:proofErr w:type="spellStart"/>
+      <w:r>
+        <w:t>ExecStart</w:t>
+      </w:r>
+      <w:proofErr w:type="spellEnd"/>
+      <w:r>
+        <w:t>=/</w:t>
+      </w:r>
+      <w:proofErr w:type="spellStart"/>
+      <w:r>
+        <w:t>usr</w:t>
+      </w:r>
+      <w:proofErr w:type="spellEnd"/>
+      <w:r>
+        <w:t>/local/bin/resilient-circuits run</w:t>
       </w:r>
       <w:r>
         <w:br/>
@@ -1385,8 +1646,13 @@
       <w:r>
         <w:br/>
       </w:r>
-      <w:r>
-        <w:t>TimeoutSec=10</w:t>
+      <w:proofErr w:type="spellStart"/>
+      <w:r>
+        <w:t>TimeoutSec</w:t>
+      </w:r>
+      <w:proofErr w:type="spellEnd"/>
+      <w:r>
+        <w:t>=10</w:t>
       </w:r>
       <w:r>
         <w:br/>
@@ -1415,9 +1681,19 @@
       <w:r>
         <w:br/>
       </w:r>
-      <w:r>
-        <w:t>WantedBy=multi-user.target</w:t>
-      </w:r>
+      <w:proofErr w:type="spellStart"/>
+      <w:r>
+        <w:t>WantedBy</w:t>
+      </w:r>
+      <w:proofErr w:type="spellEnd"/>
+      <w:r>
+        <w:t>=multi-</w:t>
+      </w:r>
+      <w:proofErr w:type="spellStart"/>
+      <w:r>
+        <w:t>user.target</w:t>
+      </w:r>
+      <w:proofErr w:type="spellEnd"/>
     </w:p>
     <w:p>
       <w:pPr>
@@ -1458,9 +1734,43 @@
       <w:pPr>
         <w:pStyle w:val="Code0"/>
       </w:pPr>
-      <w:r>
-        <w:t>sudo chmod 664 /etc/systemd/system/resilient_circuits.service</w:t>
-      </w:r>
+      <w:proofErr w:type="spellStart"/>
+      <w:r>
+        <w:t>sudo</w:t>
+      </w:r>
+      <w:proofErr w:type="spellEnd"/>
+      <w:r>
+        <w:t xml:space="preserve"> </w:t>
+      </w:r>
+      <w:proofErr w:type="spellStart"/>
+      <w:r>
+        <w:t>chmod</w:t>
+      </w:r>
+      <w:proofErr w:type="spellEnd"/>
+      <w:r>
+        <w:t xml:space="preserve"> 664 /</w:t>
+      </w:r>
+      <w:proofErr w:type="spellStart"/>
+      <w:r>
+        <w:t>etc</w:t>
+      </w:r>
+      <w:proofErr w:type="spellEnd"/>
+      <w:r>
+        <w:t>/</w:t>
+      </w:r>
+      <w:proofErr w:type="spellStart"/>
+      <w:r>
+        <w:t>systemd</w:t>
+      </w:r>
+      <w:proofErr w:type="spellEnd"/>
+      <w:r>
+        <w:t>/system/</w:t>
+      </w:r>
+      <w:proofErr w:type="spellStart"/>
+      <w:r>
+        <w:t>resilient_circuits.service</w:t>
+      </w:r>
+      <w:proofErr w:type="spellEnd"/>
     </w:p>
     <w:p>
       <w:pPr>
@@ -1481,15 +1791,60 @@
           <w:rFonts w:cs="Arial"/>
           <w:color w:val="000000"/>
         </w:rPr>
-        <w:t>Use the systemctl command to manually start, stop, restart and return status on the service:</w:t>
+        <w:t xml:space="preserve">Use the </w:t>
+      </w:r>
+      <w:proofErr w:type="spellStart"/>
+      <w:r>
+        <w:rPr>
+          <w:rFonts w:cs="Arial"/>
+          <w:color w:val="000000"/>
+        </w:rPr>
+        <w:t>systemctl</w:t>
+      </w:r>
+      <w:proofErr w:type="spellEnd"/>
+      <w:r>
+        <w:rPr>
+          <w:rFonts w:cs="Arial"/>
+          <w:color w:val="000000"/>
+        </w:rPr>
+        <w:t xml:space="preserve"> command to manually start, stop, restart and return status on the service:</w:t>
       </w:r>
     </w:p>
     <w:p>
       <w:pPr>
         <w:pStyle w:val="Code0"/>
       </w:pPr>
-      <w:r>
-        <w:t>sudo systemctl resilient_circuits [start|stop|restart|status]</w:t>
+      <w:proofErr w:type="spellStart"/>
+      <w:r>
+        <w:t>sudo</w:t>
+      </w:r>
+      <w:proofErr w:type="spellEnd"/>
+      <w:r>
+        <w:t xml:space="preserve"> </w:t>
+      </w:r>
+      <w:proofErr w:type="spellStart"/>
+      <w:r>
+        <w:t>systemctl</w:t>
+      </w:r>
+      <w:proofErr w:type="spellEnd"/>
+      <w:r>
+        <w:t xml:space="preserve"> </w:t>
+      </w:r>
+      <w:proofErr w:type="spellStart"/>
+      <w:r>
+        <w:t>resilient_circuits</w:t>
+      </w:r>
+      <w:proofErr w:type="spellEnd"/>
+      <w:r>
+        <w:t xml:space="preserve"> [</w:t>
+      </w:r>
+      <w:proofErr w:type="spellStart"/>
+      <w:r>
+        <w:t>start|stop|restart|status</w:t>
+      </w:r>
+      <w:proofErr w:type="spellEnd"/>
+      <w:r>
+        <w:t>]</w:t>
       </w:r>
     </w:p>
     <w:p>
@@ -1513,7 +1868,23 @@
           <w:rFonts w:cs="Arial"/>
           <w:color w:val="000000"/>
         </w:rPr>
-        <w:t xml:space="preserve">og files for systemd and the resilient-circuits service </w:t>
+        <w:t xml:space="preserve">og files for </w:t>
+      </w:r>
+      <w:proofErr w:type="spellStart"/>
+      <w:r>
+        <w:rPr>
+          <w:rFonts w:cs="Arial"/>
+          <w:color w:val="000000"/>
+        </w:rPr>
+        <w:t>systemd</w:t>
+      </w:r>
+      <w:proofErr w:type="spellEnd"/>
+      <w:r>
+        <w:rPr>
+          <w:rFonts w:cs="Arial"/>
+          <w:color w:val="000000"/>
+        </w:rPr>
+        <w:t xml:space="preserve"> and the resilient-circuits service </w:t>
       </w:r>
       <w:r>
         <w:rPr>
@@ -1527,7 +1898,23 @@
           <w:rFonts w:cs="Arial"/>
           <w:color w:val="000000"/>
         </w:rPr>
-        <w:t xml:space="preserve"> the journalctl command</w:t>
+        <w:t xml:space="preserve"> the </w:t>
+      </w:r>
+      <w:proofErr w:type="spellStart"/>
+      <w:r>
+        <w:rPr>
+          <w:rFonts w:cs="Arial"/>
+          <w:color w:val="000000"/>
+        </w:rPr>
+        <w:t>journalctl</w:t>
+      </w:r>
+      <w:proofErr w:type="spellEnd"/>
+      <w:r>
+        <w:rPr>
+          <w:rFonts w:cs="Arial"/>
+          <w:color w:val="000000"/>
+        </w:rPr>
+        <w:t xml:space="preserve"> command</w:t>
       </w:r>
       <w:r>
         <w:rPr>
@@ -1548,11 +1935,32 @@
       <w:pPr>
         <w:pStyle w:val="Code0"/>
       </w:pPr>
-      <w:r>
-        <w:t>sudo journalct</w:t>
-      </w:r>
-      <w:r>
-        <w:t>l -u resilient_circuits --since "</w:t>
+      <w:proofErr w:type="spellStart"/>
+      <w:r>
+        <w:t>sudo</w:t>
+      </w:r>
+      <w:proofErr w:type="spellEnd"/>
+      <w:r>
+        <w:t xml:space="preserve"> </w:t>
+      </w:r>
+      <w:proofErr w:type="spellStart"/>
+      <w:r>
+        <w:t>journalct</w:t>
+      </w:r>
+      <w:r>
+        <w:t>l</w:t>
+      </w:r>
+      <w:proofErr w:type="spellEnd"/>
+      <w:r>
+        <w:t xml:space="preserve"> -u </w:t>
+      </w:r>
+      <w:proofErr w:type="spellStart"/>
+      <w:r>
+        <w:t>resilient_circuits</w:t>
+      </w:r>
+      <w:proofErr w:type="spellEnd"/>
+      <w:r>
+        <w:t xml:space="preserve"> --since "</w:t>
       </w:r>
       <w:r>
         <w:t>2 hours ag</w:t>
@@ -1597,28 +2005,29 @@
       <w:r>
         <w:t>The package also includes example workflows and rules that show how the functions can be used. You can copy and modify these workflows and rules for your own needs.</w:t>
       </w:r>
+      <w:bookmarkStart w:id="5" w:name="_GoBack"/>
+      <w:bookmarkEnd w:id="5"/>
+    </w:p>
+    <w:p>
+      <w:pPr>
+        <w:pStyle w:val="Heading20"/>
+      </w:pPr>
+      <w:proofErr w:type="spellStart"/>
+      <w:r>
+        <w:t>f</w:t>
+      </w:r>
+      <w:r>
+        <w:t>n_calendar_invite</w:t>
+      </w:r>
+      <w:proofErr w:type="spellEnd"/>
+      <w:r>
+        <w:t xml:space="preserve"> :</w:t>
+      </w:r>
     </w:p>
     <w:p>
       <w:pPr>
         <w:pStyle w:val="BodyText"/>
         <w:keepNext/>
-      </w:pPr>
-    </w:p>
-    <w:p>
-      <w:pPr>
-        <w:pStyle w:val="Heading20"/>
-      </w:pPr>
-      <w:r>
-        <w:t>Fn_calendar_invite</w:t>
-      </w:r>
-      <w:r>
-        <w:t xml:space="preserve"> :</w:t>
-      </w:r>
-    </w:p>
-    <w:p>
-      <w:pPr>
-        <w:pStyle w:val="BodyText"/>
-        <w:keepNext/>
         <w:rPr>
           <w:rFonts w:cs="Arial"/>
           <w:color w:val="000000"/>
@@ -1643,7 +2052,23 @@
           <w:rFonts w:cs="Arial"/>
           <w:color w:val="000000"/>
         </w:rPr>
-        <w:t xml:space="preserve">ovides a function fn_calendar_invite that takes as input: </w:t>
+        <w:t xml:space="preserve">ovides a function </w:t>
+      </w:r>
+      <w:proofErr w:type="spellStart"/>
+      <w:r>
+        <w:rPr>
+          <w:rFonts w:cs="Arial"/>
+          <w:color w:val="000000"/>
+        </w:rPr>
+        <w:t>fn_calendar_invite</w:t>
+      </w:r>
+      <w:proofErr w:type="spellEnd"/>
+      <w:r>
+        <w:rPr>
+          <w:rFonts w:cs="Arial"/>
+          <w:color w:val="000000"/>
+        </w:rPr>
+        <w:t xml:space="preserve"> that takes as input: </w:t>
       </w:r>
     </w:p>
     <w:p>
@@ -1750,8 +2175,6 @@
         </w:rPr>
         <w:t>an additional list of email addresses to send meeting invitation</w:t>
       </w:r>
-      <w:bookmarkStart w:id="5" w:name="_GoBack"/>
-      <w:bookmarkEnd w:id="5"/>
     </w:p>
     <w:p>
       <w:pPr>
@@ -1776,7 +2199,23 @@
           <w:rFonts w:cs="Arial"/>
           <w:color w:val="000000"/>
         </w:rPr>
-        <w:t>The fn_calendar_invite function takes the input incident id and retrieves the members and the owner of the incident and their email addresses.  The function creates an email and calendar ICS file and sends email to all incident members using an SMTP server inviting them to a meeting to discuss the incident.</w:t>
+        <w:t xml:space="preserve">The </w:t>
+      </w:r>
+      <w:proofErr w:type="spellStart"/>
+      <w:r>
+        <w:rPr>
+          <w:rFonts w:cs="Arial"/>
+          <w:color w:val="000000"/>
+        </w:rPr>
+        <w:t>fn_calendar_invite</w:t>
+      </w:r>
+      <w:proofErr w:type="spellEnd"/>
+      <w:r>
+        <w:rPr>
+          <w:rFonts w:cs="Arial"/>
+          <w:color w:val="000000"/>
+        </w:rPr>
+        <w:t xml:space="preserve"> function takes the input incident id and retrieves the members and the owner of the incident and their email addresses.  The function creates an email and calendar ICS file and sends email to all incident members using an SMTP server inviting them to a meeting to discuss the incident.</w:t>
       </w:r>
     </w:p>
     <w:p>
@@ -1785,7 +2224,15 @@
         <w:keepNext/>
       </w:pPr>
       <w:r>
-        <w:t>The fn_calendar_invite F</w:t>
+        <w:t xml:space="preserve">The </w:t>
+      </w:r>
+      <w:proofErr w:type="spellStart"/>
+      <w:r>
+        <w:t>fn_calendar_invite</w:t>
+      </w:r>
+      <w:proofErr w:type="spellEnd"/>
+      <w:r>
+        <w:t xml:space="preserve"> F</w:t>
       </w:r>
       <w:r>
         <w:t>unction</w:t>
@@ -1814,10 +2261,10 @@
           <w:color w:val="4F81BD" w:themeColor="accent1"/>
         </w:rPr>
         <w:drawing>
-          <wp:inline distT="0" distB="0" distL="0" distR="0" wp14:anchorId="5DBA2370" wp14:editId="101C6195">
-            <wp:extent cx="5486400" cy="2893695"/>
-            <wp:effectExtent l="0" t="0" r="0" b="1905"/>
-            <wp:docPr id="5" name="Picture 5"/>
+          <wp:inline distT="0" distB="0" distL="0" distR="0" wp14:anchorId="584F3A56" wp14:editId="69C48F34">
+            <wp:extent cx="4811843" cy="3193415"/>
+            <wp:effectExtent l="152400" t="152400" r="344805" b="337185"/>
+            <wp:docPr id="10" name="Picture 10"/>
             <wp:cNvGraphicFramePr>
               <a:graphicFrameLocks xmlns:a="http://schemas.openxmlformats.org/drawingml/2006/main" noChangeAspect="1"/>
             </wp:cNvGraphicFramePr>
@@ -1825,7 +2272,7 @@
               <a:graphicData uri="http://schemas.openxmlformats.org/drawingml/2006/picture">
                 <pic:pic xmlns:pic="http://schemas.openxmlformats.org/drawingml/2006/picture">
                   <pic:nvPicPr>
-                    <pic:cNvPr id="5" name="Screen Shot 2018-09-14 at 11.46.52 AM.png"/>
+                    <pic:cNvPr id="10" name="Screen Shot 2018-09-19 at 10.06.27 AM.png"/>
                     <pic:cNvPicPr/>
                   </pic:nvPicPr>
                   <pic:blipFill>
@@ -1837,11 +2284,21 @@
                   <pic:spPr>
                     <a:xfrm>
                       <a:off x="0" y="0"/>
-                      <a:ext cx="5486400" cy="2893695"/>
+                      <a:ext cx="4825782" cy="3202666"/>
                     </a:xfrm>
                     <a:prstGeom prst="rect">
                       <a:avLst/>
                     </a:prstGeom>
+                    <a:ln>
+                      <a:noFill/>
+                    </a:ln>
+                    <a:effectLst>
+                      <a:outerShdw blurRad="292100" dist="139700" dir="2700000" algn="tl" rotWithShape="0">
+                        <a:srgbClr val="333333">
+                          <a:alpha val="65000"/>
+                        </a:srgbClr>
+                      </a:outerShdw>
+                    </a:effectLst>
                   </pic:spPr>
                 </pic:pic>
               </a:graphicData>
@@ -1865,7 +2322,6 @@
         <w:pStyle w:val="Heading20"/>
       </w:pPr>
       <w:r>
-        <w:lastRenderedPageBreak/>
         <w:t xml:space="preserve">Example: </w:t>
       </w:r>
       <w:r>
@@ -1908,7 +2364,15 @@
         <w:t>te how the meeting date/time, description and additional email addresses</w:t>
       </w:r>
       <w:r>
-        <w:t xml:space="preserve"> are retrieved from the rule activity fields “rule.properties.”</w:t>
+        <w:t xml:space="preserve"> are retrieved from the rule activity fields “</w:t>
+      </w:r>
+      <w:proofErr w:type="spellStart"/>
+      <w:r>
+        <w:t>rule.properties</w:t>
+      </w:r>
+      <w:proofErr w:type="spellEnd"/>
+      <w:r>
+        <w:t>.”</w:t>
       </w:r>
       <w:r>
         <w:t>,</w:t>
@@ -1933,9 +2397,9 @@
           <w:noProof/>
         </w:rPr>
         <w:drawing>
-          <wp:inline distT="0" distB="0" distL="0" distR="0" wp14:anchorId="1767E16D" wp14:editId="64624158">
+          <wp:inline distT="0" distB="0" distL="0" distR="0" wp14:anchorId="1767E16D" wp14:editId="44C8D867">
             <wp:extent cx="5486400" cy="3792220"/>
-            <wp:effectExtent l="0" t="0" r="0" b="5080"/>
+            <wp:effectExtent l="152400" t="152400" r="342900" b="347980"/>
             <wp:docPr id="6" name="Picture 6"/>
             <wp:cNvGraphicFramePr>
               <a:graphicFrameLocks xmlns:a="http://schemas.openxmlformats.org/drawingml/2006/main" noChangeAspect="1"/>
@@ -1961,6 +2425,16 @@
                     <a:prstGeom prst="rect">
                       <a:avLst/>
                     </a:prstGeom>
+                    <a:ln>
+                      <a:noFill/>
+                    </a:ln>
+                    <a:effectLst>
+                      <a:outerShdw blurRad="292100" dist="139700" dir="2700000" algn="tl" rotWithShape="0">
+                        <a:srgbClr val="333333">
+                          <a:alpha val="65000"/>
+                        </a:srgbClr>
+                      </a:outerShdw>
+                    </a:effectLst>
                   </pic:spPr>
                 </pic:pic>
               </a:graphicData>
@@ -2009,7 +2483,6 @@
         <w:pStyle w:val="Heading20"/>
       </w:pPr>
       <w:r>
-        <w:lastRenderedPageBreak/>
         <w:t>Example: Calendar Invite Rule:</w:t>
       </w:r>
     </w:p>
@@ -2054,7 +2527,6 @@
         <w:pStyle w:val="BodyText"/>
         <w:keepNext/>
         <w:rPr>
-          <w:i/>
           <w:color w:val="4F81BD" w:themeColor="accent1"/>
         </w:rPr>
       </w:pPr>
@@ -2062,15 +2534,14 @@
       <w:bookmarkEnd w:id="4"/>
       <w:r>
         <w:rPr>
-          <w:i/>
           <w:noProof/>
           <w:color w:val="4F81BD" w:themeColor="accent1"/>
         </w:rPr>
         <w:drawing>
-          <wp:inline distT="0" distB="0" distL="0" distR="0" wp14:anchorId="3A6CB964" wp14:editId="712CE73C">
-            <wp:extent cx="5486400" cy="3982720"/>
-            <wp:effectExtent l="0" t="0" r="0" b="5080"/>
-            <wp:docPr id="8" name="Picture 8"/>
+          <wp:inline distT="0" distB="0" distL="0" distR="0" wp14:anchorId="6DCDFFE2" wp14:editId="5D5BEF29">
+            <wp:extent cx="5486400" cy="3124835"/>
+            <wp:effectExtent l="152400" t="152400" r="342900" b="342265"/>
+            <wp:docPr id="7" name="Picture 7"/>
             <wp:cNvGraphicFramePr>
               <a:graphicFrameLocks xmlns:a="http://schemas.openxmlformats.org/drawingml/2006/main" noChangeAspect="1"/>
             </wp:cNvGraphicFramePr>
@@ -2078,7 +2549,7 @@
               <a:graphicData uri="http://schemas.openxmlformats.org/drawingml/2006/picture">
                 <pic:pic xmlns:pic="http://schemas.openxmlformats.org/drawingml/2006/picture">
                   <pic:nvPicPr>
-                    <pic:cNvPr id="8" name="Screen Shot 2018-09-14 at 11.54.09 AM.png"/>
+                    <pic:cNvPr id="7" name="Screen Shot 2018-09-19 at 10.02.31 AM.png"/>
                     <pic:cNvPicPr/>
                   </pic:nvPicPr>
                   <pic:blipFill>
@@ -2090,11 +2561,21 @@
                   <pic:spPr>
                     <a:xfrm>
                       <a:off x="0" y="0"/>
-                      <a:ext cx="5486400" cy="3982720"/>
+                      <a:ext cx="5486400" cy="3124835"/>
                     </a:xfrm>
                     <a:prstGeom prst="rect">
                       <a:avLst/>
                     </a:prstGeom>
+                    <a:ln>
+                      <a:noFill/>
+                    </a:ln>
+                    <a:effectLst>
+                      <a:outerShdw blurRad="292100" dist="139700" dir="2700000" algn="tl" rotWithShape="0">
+                        <a:srgbClr val="333333">
+                          <a:alpha val="65000"/>
+                        </a:srgbClr>
+                      </a:outerShdw>
+                    </a:effectLst>
                   </pic:spPr>
                 </pic:pic>
               </a:graphicData>
@@ -2155,10 +2636,10 @@
         </w:rPr>
         <w:lastRenderedPageBreak/>
         <w:drawing>
-          <wp:inline distT="0" distB="0" distL="0" distR="0" wp14:anchorId="1E157EB0" wp14:editId="309492EB">
-            <wp:extent cx="4386419" cy="4187913"/>
-            <wp:effectExtent l="0" t="0" r="0" b="3175"/>
-            <wp:docPr id="15" name="Picture 15"/>
+          <wp:inline distT="0" distB="0" distL="0" distR="0" wp14:anchorId="6D8582C2" wp14:editId="5A5C730F">
+            <wp:extent cx="4631961" cy="3269178"/>
+            <wp:effectExtent l="152400" t="152400" r="334010" b="337820"/>
+            <wp:docPr id="9" name="Picture 9"/>
             <wp:cNvGraphicFramePr>
               <a:graphicFrameLocks xmlns:a="http://schemas.openxmlformats.org/drawingml/2006/main" noChangeAspect="1"/>
             </wp:cNvGraphicFramePr>
@@ -2166,7 +2647,7 @@
               <a:graphicData uri="http://schemas.openxmlformats.org/drawingml/2006/picture">
                 <pic:pic xmlns:pic="http://schemas.openxmlformats.org/drawingml/2006/picture">
                   <pic:nvPicPr>
-                    <pic:cNvPr id="15" name="Screen Shot 2018-09-14 at 11.56.55 AM.png"/>
+                    <pic:cNvPr id="9" name="Screen Shot 2018-09-19 at 10.04.35 AM.png"/>
                     <pic:cNvPicPr/>
                   </pic:nvPicPr>
                   <pic:blipFill>
@@ -2178,11 +2659,21 @@
                   <pic:spPr>
                     <a:xfrm>
                       <a:off x="0" y="0"/>
-                      <a:ext cx="4411124" cy="4211500"/>
+                      <a:ext cx="4645588" cy="3278796"/>
                     </a:xfrm>
                     <a:prstGeom prst="rect">
                       <a:avLst/>
                     </a:prstGeom>
+                    <a:ln>
+                      <a:noFill/>
+                    </a:ln>
+                    <a:effectLst>
+                      <a:outerShdw blurRad="292100" dist="139700" dir="2700000" algn="tl" rotWithShape="0">
+                        <a:srgbClr val="333333">
+                          <a:alpha val="65000"/>
+                        </a:srgbClr>
+                      </a:outerShdw>
+                    </a:effectLst>
                   </pic:spPr>
                 </pic:pic>
               </a:graphicData>
@@ -2215,8 +2706,13 @@
         <w:pStyle w:val="BodyText"/>
       </w:pPr>
       <w:r>
-        <w:t>The Resilient fn_calendar_invite</w:t>
-      </w:r>
+        <w:t xml:space="preserve">The Resilient </w:t>
+      </w:r>
+      <w:proofErr w:type="spellStart"/>
+      <w:r>
+        <w:t>fn_calendar_invite</w:t>
+      </w:r>
+      <w:proofErr w:type="spellEnd"/>
       <w:r>
         <w:t xml:space="preserve"> package uses an </w:t>
       </w:r>
@@ -2327,7 +2823,21 @@
         <w:rPr>
           <w:rStyle w:val="codeChar"/>
         </w:rPr>
-        <w:t>/var/log/resilient-scripting/resilient-scripting.log</w:t>
+        <w:t>/</w:t>
+      </w:r>
+      <w:proofErr w:type="spellStart"/>
+      <w:r>
+        <w:rPr>
+          <w:rStyle w:val="codeChar"/>
+        </w:rPr>
+        <w:t>var</w:t>
+      </w:r>
+      <w:proofErr w:type="spellEnd"/>
+      <w:r>
+        <w:rPr>
+          <w:rStyle w:val="codeChar"/>
+        </w:rPr>
+        <w:t>/log/resilient-scripting/resilient-scripting.log</w:t>
       </w:r>
       <w:r>
         <w:t>.</w:t>
@@ -2350,42 +2860,56 @@
         <w:ind w:left="360"/>
       </w:pPr>
       <w:r>
+        <w:t xml:space="preserve">By default, </w:t>
+      </w:r>
+      <w:r>
+        <w:t>R</w:t>
+      </w:r>
+      <w:r>
+        <w:t xml:space="preserve">esilient logs are retained at </w:t>
+      </w:r>
+      <w:r>
+        <w:rPr>
+          <w:rStyle w:val="codeChar"/>
+        </w:rPr>
+        <w:t>/</w:t>
+      </w:r>
+      <w:proofErr w:type="spellStart"/>
+      <w:r>
+        <w:rPr>
+          <w:rStyle w:val="codeChar"/>
+        </w:rPr>
+        <w:t>usr</w:t>
+      </w:r>
+      <w:proofErr w:type="spellEnd"/>
+      <w:r>
+        <w:rPr>
+          <w:rStyle w:val="codeChar"/>
+        </w:rPr>
+        <w:t>/share/co3/logs</w:t>
+      </w:r>
+      <w:r>
+        <w:t xml:space="preserve">. The </w:t>
+      </w:r>
+      <w:r>
+        <w:rPr>
+          <w:rStyle w:val="codeChar"/>
+        </w:rPr>
+        <w:t>client.log</w:t>
+      </w:r>
+      <w:r>
+        <w:t xml:space="preserve"> may contain additional information </w:t>
+      </w:r>
+      <w:r>
+        <w:t>regarding the execution of functions.</w:t>
+      </w:r>
+    </w:p>
+    <w:p>
+      <w:pPr>
+        <w:pStyle w:val="ListBullet"/>
+      </w:pPr>
+      <w:r>
         <w:lastRenderedPageBreak/>
-        <w:t xml:space="preserve">By default, </w:t>
-      </w:r>
-      <w:r>
-        <w:t>R</w:t>
-      </w:r>
-      <w:r>
-        <w:t xml:space="preserve">esilient logs are retained at </w:t>
-      </w:r>
-      <w:r>
-        <w:rPr>
-          <w:rStyle w:val="codeChar"/>
-        </w:rPr>
-        <w:t>/usr/share/co3/logs</w:t>
-      </w:r>
-      <w:r>
-        <w:t xml:space="preserve">. The </w:t>
-      </w:r>
-      <w:r>
-        <w:rPr>
-          <w:rStyle w:val="codeChar"/>
-        </w:rPr>
-        <w:t>client.log</w:t>
-      </w:r>
-      <w:r>
-        <w:t xml:space="preserve"> may contain additional information </w:t>
-      </w:r>
-      <w:r>
-        <w:t>regarding the execution of functions.</w:t>
-      </w:r>
-    </w:p>
-    <w:p>
-      <w:pPr>
-        <w:pStyle w:val="ListBullet"/>
-      </w:pPr>
-      <w:r>
         <w:t>Resilient-Circuits</w:t>
       </w:r>
     </w:p>
@@ -2404,8 +2928,16 @@
         <w:rPr>
           <w:rStyle w:val="codeChar"/>
         </w:rPr>
-        <w:t>.resilient/app.config</w:t>
-      </w:r>
+        <w:t>.resilient/</w:t>
+      </w:r>
+      <w:proofErr w:type="spellStart"/>
+      <w:r>
+        <w:rPr>
+          <w:rStyle w:val="codeChar"/>
+        </w:rPr>
+        <w:t>app.config</w:t>
+      </w:r>
+      <w:proofErr w:type="spellEnd"/>
       <w:r>
         <w:t xml:space="preserve"> file under the section </w:t>
       </w:r>
@@ -2430,12 +2962,14 @@
       <w:r>
         <w:t xml:space="preserve"> and the property </w:t>
       </w:r>
+      <w:proofErr w:type="spellStart"/>
       <w:r>
         <w:rPr>
           <w:rStyle w:val="codeChar"/>
         </w:rPr>
         <w:t>logdir</w:t>
       </w:r>
+      <w:proofErr w:type="spellEnd"/>
       <w:r>
         <w:t xml:space="preserve">. The default file name is </w:t>
       </w:r>
@@ -7246,7 +7780,7 @@
 </file>
 
 <file path=customXml/itemProps1.xml><?xml version="1.0" encoding="utf-8"?>
-<ds:datastoreItem xmlns:ds="http://schemas.openxmlformats.org/officeDocument/2006/customXml" ds:itemID="{C7504ED9-05E4-7244-9085-F5525F342C14}">
+<ds:datastoreItem xmlns:ds="http://schemas.openxmlformats.org/officeDocument/2006/customXml" ds:itemID="{1A3B7C6F-7EE7-CB47-9B1A-4F848C706B49}">
   <ds:schemaRefs>
     <ds:schemaRef ds:uri="http://schemas.openxmlformats.org/officeDocument/2006/bibliography"/>
   </ds:schemaRefs>

</xml_diff>

<commit_message>
cleanup fn_calendar_invite for publication
</commit_message>
<xml_diff>
--- a/fn_calendar_invite/doc/Resilient Integrations Calendar Invite Function Guide.docx
+++ b/fn_calendar_invite/doc/Resilient Integrations Calendar Invite Function Guide.docx
@@ -2005,8 +2005,6 @@
       <w:r>
         <w:t>The package also includes example workflows and rules that show how the functions can be used. You can copy and modify these workflows and rules for your own needs.</w:t>
       </w:r>
-      <w:bookmarkStart w:id="5" w:name="_GoBack"/>
-      <w:bookmarkEnd w:id="5"/>
     </w:p>
     <w:p>
       <w:pPr>
@@ -2530,7 +2528,7 @@
           <w:color w:val="4F81BD" w:themeColor="accent1"/>
         </w:rPr>
       </w:pPr>
-      <w:bookmarkStart w:id="6" w:name="_Toc510253273"/>
+      <w:bookmarkStart w:id="5" w:name="_Toc510253273"/>
       <w:bookmarkEnd w:id="4"/>
       <w:r>
         <w:rPr>
@@ -2733,7 +2731,7 @@
       <w:r>
         <w:t>Troubleshooting</w:t>
       </w:r>
-      <w:bookmarkEnd w:id="6"/>
+      <w:bookmarkEnd w:id="5"/>
     </w:p>
     <w:p>
       <w:pPr>
@@ -2924,59 +2922,53 @@
       <w:r>
         <w:t xml:space="preserve">og is controlled in the </w:t>
       </w:r>
+      <w:proofErr w:type="spellStart"/>
       <w:r>
         <w:rPr>
           <w:rStyle w:val="codeChar"/>
         </w:rPr>
-        <w:t>.resilient/</w:t>
+        <w:t>app.config</w:t>
+      </w:r>
+      <w:proofErr w:type="spellEnd"/>
+      <w:r>
+        <w:t xml:space="preserve"> file under the section </w:t>
+      </w:r>
+      <w:r>
+        <w:rPr>
+          <w:rStyle w:val="codeChar"/>
+        </w:rPr>
+        <w:t>[resil</w:t>
+      </w:r>
+      <w:r>
+        <w:rPr>
+          <w:rStyle w:val="codeChar"/>
+        </w:rPr>
+        <w:t>i</w:t>
+      </w:r>
+      <w:r>
+        <w:rPr>
+          <w:rStyle w:val="codeChar"/>
+        </w:rPr>
+        <w:t>ent]</w:t>
+      </w:r>
+      <w:r>
+        <w:t xml:space="preserve"> and the property </w:t>
       </w:r>
       <w:proofErr w:type="spellStart"/>
       <w:r>
         <w:rPr>
           <w:rStyle w:val="codeChar"/>
         </w:rPr>
-        <w:t>app.config</w:t>
+        <w:t>logdir</w:t>
       </w:r>
       <w:proofErr w:type="spellEnd"/>
       <w:r>
-        <w:t xml:space="preserve"> file under the section </w:t>
+        <w:t xml:space="preserve">. The default file name is </w:t>
       </w:r>
       <w:r>
         <w:rPr>
           <w:rStyle w:val="codeChar"/>
         </w:rPr>
-        <w:t>[resil</w:t>
-      </w:r>
-      <w:r>
-        <w:rPr>
-          <w:rStyle w:val="codeChar"/>
-        </w:rPr>
-        <w:t>i</w:t>
-      </w:r>
-      <w:r>
-        <w:rPr>
-          <w:rStyle w:val="codeChar"/>
-        </w:rPr>
-        <w:t>ent]</w:t>
-      </w:r>
-      <w:r>
-        <w:t xml:space="preserve"> and the property </w:t>
-      </w:r>
-      <w:proofErr w:type="spellStart"/>
-      <w:r>
-        <w:rPr>
-          <w:rStyle w:val="codeChar"/>
-        </w:rPr>
-        <w:t>logdir</w:t>
-      </w:r>
-      <w:proofErr w:type="spellEnd"/>
-      <w:r>
-        <w:t xml:space="preserve">. The default file name is </w:t>
-      </w:r>
-      <w:r>
-        <w:rPr>
-          <w:rStyle w:val="codeChar"/>
-        </w:rPr>
         <w:t>app.log</w:t>
       </w:r>
       <w:r>
@@ -2999,44 +2991,55 @@
       <w:pPr>
         <w:pStyle w:val="Heading10"/>
       </w:pPr>
-      <w:bookmarkStart w:id="7" w:name="_Toc510253274"/>
+      <w:bookmarkStart w:id="6" w:name="_Toc510253274"/>
       <w:r>
         <w:t>Support</w:t>
       </w:r>
+      <w:bookmarkEnd w:id="6"/>
+    </w:p>
+    <w:p>
+      <w:pPr>
+        <w:pStyle w:val="BodyText"/>
+      </w:pPr>
+      <w:r>
+        <w:t>Please review the resilient-circuits</w:t>
+      </w:r>
+      <w:r>
+        <w:t xml:space="preserve"> log file</w:t>
+      </w:r>
+      <w:r>
+        <w:t xml:space="preserve"> to </w:t>
+      </w:r>
+      <w:r>
+        <w:t xml:space="preserve">help </w:t>
+      </w:r>
+      <w:r>
+        <w:t xml:space="preserve">identify </w:t>
+      </w:r>
+      <w:r>
+        <w:t>your issue.</w:t>
+      </w:r>
+      <w:r>
+        <w:t xml:space="preserve"> </w:t>
+      </w:r>
+      <w:bookmarkStart w:id="7" w:name="_GoBack"/>
       <w:bookmarkEnd w:id="7"/>
-    </w:p>
-    <w:p>
-      <w:pPr>
-        <w:pStyle w:val="BodyText"/>
-        <w:keepNext/>
-      </w:pPr>
-      <w:r>
-        <w:t xml:space="preserve">For additional support, contact </w:t>
-      </w:r>
-      <w:hyperlink r:id="rId14">
+      <w:r>
+        <w:t xml:space="preserve">For additional support, </w:t>
+      </w:r>
+      <w:r>
+        <w:t xml:space="preserve">refer to the IBM Resilient Community forum: </w:t>
+      </w:r>
+      <w:hyperlink r:id="rId14" w:history="1">
         <w:r>
           <w:rPr>
             <w:rStyle w:val="Hyperlink"/>
           </w:rPr>
-          <w:t>support@resilientsystems.com</w:t>
+          <w:t>https://ibm.biz/resilientcommunity</w:t>
         </w:r>
       </w:hyperlink>
       <w:r>
-        <w:t>.</w:t>
-      </w:r>
-    </w:p>
-    <w:p>
-      <w:pPr>
-        <w:pStyle w:val="BodyText"/>
-      </w:pPr>
-      <w:r>
-        <w:t xml:space="preserve">Including relevant </w:t>
-      </w:r>
-      <w:r>
-        <w:t>information</w:t>
-      </w:r>
-      <w:r>
-        <w:t xml:space="preserve"> from the log files will help us resolve your issue.</w:t>
+        <w:t xml:space="preserve">. </w:t>
       </w:r>
     </w:p>
     <w:sectPr>
@@ -7780,7 +7783,7 @@
 </file>
 
 <file path=customXml/itemProps1.xml><?xml version="1.0" encoding="utf-8"?>
-<ds:datastoreItem xmlns:ds="http://schemas.openxmlformats.org/officeDocument/2006/customXml" ds:itemID="{1A3B7C6F-7EE7-CB47-9B1A-4F848C706B49}">
+<ds:datastoreItem xmlns:ds="http://schemas.openxmlformats.org/officeDocument/2006/customXml" ds:itemID="{CF980A92-BD57-9340-B9A9-A1644D4DEB41}">
   <ds:schemaRefs>
     <ds:schemaRef ds:uri="http://schemas.openxmlformats.org/officeDocument/2006/bibliography"/>
   </ds:schemaRefs>

</xml_diff>